<commit_message>
Updating schedule and updating lecture 26.
</commit_message>
<xml_diff>
--- a/hand/hand26.docx
+++ b/hand/hand26.docx
@@ -448,6 +448,20 @@
                 <w:rFonts w:ascii="Calibri" w:eastAsia="Times New Roman" w:hAnsi="Calibri" w:cs="Times New Roman"/>
                 <w:color w:val="000000"/>
               </w:rPr>
+              <w:t>1</w:t>
+            </w:r>
+            <w:r>
+              <w:rPr>
+                <w:rFonts w:ascii="Calibri" w:eastAsia="Times New Roman" w:hAnsi="Calibri" w:cs="Times New Roman"/>
+                <w:color w:val="000000"/>
+              </w:rPr>
+              <w:t>,</w:t>
+            </w:r>
+            <w:r>
+              <w:rPr>
+                <w:rFonts w:ascii="Calibri" w:eastAsia="Times New Roman" w:hAnsi="Calibri" w:cs="Times New Roman"/>
+                <w:color w:val="000000"/>
+              </w:rPr>
               <w:t>3</w:t>
             </w:r>
             <w:r>
@@ -455,14 +469,7 @@
                 <w:rFonts w:ascii="Calibri" w:eastAsia="Times New Roman" w:hAnsi="Calibri" w:cs="Times New Roman"/>
                 <w:color w:val="000000"/>
               </w:rPr>
-              <w:t>,</w:t>
-            </w:r>
-            <w:r>
-              <w:rPr>
-                <w:rFonts w:ascii="Calibri" w:eastAsia="Times New Roman" w:hAnsi="Calibri" w:cs="Times New Roman"/>
-                <w:color w:val="000000"/>
-              </w:rPr>
-              <w:t>000</w:t>
+              <w:t>00</w:t>
             </w:r>
           </w:p>
         </w:tc>
@@ -526,6 +533,145 @@
                 <w:rFonts w:ascii="Calibri" w:eastAsia="Times New Roman" w:hAnsi="Calibri" w:cs="Times New Roman"/>
                 <w:color w:val="000000"/>
               </w:rPr>
+              <w:t>1</w:t>
+            </w:r>
+            <w:r>
+              <w:rPr>
+                <w:rFonts w:ascii="Calibri" w:eastAsia="Times New Roman" w:hAnsi="Calibri" w:cs="Times New Roman"/>
+                <w:color w:val="000000"/>
+              </w:rPr>
+              <w:t>,</w:t>
+            </w:r>
+            <w:r>
+              <w:rPr>
+                <w:rFonts w:ascii="Calibri" w:eastAsia="Times New Roman" w:hAnsi="Calibri" w:cs="Times New Roman"/>
+                <w:color w:val="000000"/>
+              </w:rPr>
+              <w:t>5</w:t>
+            </w:r>
+            <w:r>
+              <w:rPr>
+                <w:rFonts w:ascii="Calibri" w:eastAsia="Times New Roman" w:hAnsi="Calibri" w:cs="Times New Roman"/>
+                <w:color w:val="000000"/>
+              </w:rPr>
+              <w:t>00</w:t>
+            </w:r>
+          </w:p>
+        </w:tc>
+        <w:tc>
+          <w:tcPr>
+            <w:tcW w:w="1488" w:type="dxa"/>
+            <w:shd w:val="pct15" w:color="auto" w:fill="auto"/>
+            <w:noWrap/>
+          </w:tcPr>
+          <w:p>
+            <w:pPr>
+              <w:spacing w:after="0" w:line="240" w:lineRule="auto"/>
+              <w:rPr>
+                <w:rFonts w:ascii="Calibri" w:eastAsia="Times New Roman" w:hAnsi="Calibri" w:cs="Times New Roman"/>
+                <w:color w:val="000000"/>
+              </w:rPr>
+            </w:pPr>
+          </w:p>
+        </w:tc>
+        <w:tc>
+          <w:tcPr>
+            <w:tcW w:w="1427" w:type="dxa"/>
+            <w:shd w:val="pct15" w:color="auto" w:fill="auto"/>
+          </w:tcPr>
+          <w:p>
+            <w:pPr>
+              <w:spacing w:after="0" w:line="240" w:lineRule="auto"/>
+              <w:rPr>
+                <w:rFonts w:ascii="Calibri" w:eastAsia="Times New Roman" w:hAnsi="Calibri" w:cs="Times New Roman"/>
+                <w:color w:val="000000"/>
+              </w:rPr>
+            </w:pPr>
+          </w:p>
+        </w:tc>
+      </w:tr>
+      <w:tr>
+        <w:trPr>
+          <w:trHeight w:val="300"/>
+        </w:trPr>
+        <w:tc>
+          <w:tcPr>
+            <w:tcW w:w="1153" w:type="dxa"/>
+            <w:shd w:val="clear" w:color="auto" w:fill="FFFFFF" w:themeFill="background1"/>
+            <w:noWrap/>
+          </w:tcPr>
+          <w:p>
+            <w:pPr>
+              <w:spacing w:after="0" w:line="240" w:lineRule="auto"/>
+              <w:rPr>
+                <w:rFonts w:ascii="Calibri" w:eastAsia="Times New Roman" w:hAnsi="Calibri" w:cs="Times New Roman"/>
+                <w:color w:val="000000"/>
+              </w:rPr>
+            </w:pPr>
+            <w:r>
+              <w:rPr>
+                <w:rFonts w:ascii="Calibri" w:eastAsia="Times New Roman" w:hAnsi="Calibri" w:cs="Times New Roman"/>
+                <w:color w:val="000000"/>
+              </w:rPr>
+              <w:t>3,000</w:t>
+            </w:r>
+          </w:p>
+        </w:tc>
+        <w:tc>
+          <w:tcPr>
+            <w:tcW w:w="1488" w:type="dxa"/>
+            <w:shd w:val="clear" w:color="auto" w:fill="FFFFFF" w:themeFill="background1"/>
+            <w:noWrap/>
+          </w:tcPr>
+          <w:p>
+            <w:pPr>
+              <w:spacing w:after="0" w:line="240" w:lineRule="auto"/>
+              <w:rPr>
+                <w:rFonts w:ascii="Calibri" w:eastAsia="Times New Roman" w:hAnsi="Calibri" w:cs="Times New Roman"/>
+                <w:color w:val="000000"/>
+              </w:rPr>
+            </w:pPr>
+          </w:p>
+        </w:tc>
+        <w:tc>
+          <w:tcPr>
+            <w:tcW w:w="1427" w:type="dxa"/>
+            <w:shd w:val="clear" w:color="auto" w:fill="FFFFFF" w:themeFill="background1"/>
+          </w:tcPr>
+          <w:p>
+            <w:pPr>
+              <w:spacing w:after="0" w:line="240" w:lineRule="auto"/>
+              <w:rPr>
+                <w:rFonts w:ascii="Calibri" w:eastAsia="Times New Roman" w:hAnsi="Calibri" w:cs="Times New Roman"/>
+                <w:color w:val="000000"/>
+              </w:rPr>
+            </w:pPr>
+          </w:p>
+        </w:tc>
+      </w:tr>
+      <w:tr>
+        <w:trPr>
+          <w:trHeight w:val="300"/>
+        </w:trPr>
+        <w:tc>
+          <w:tcPr>
+            <w:tcW w:w="1153" w:type="dxa"/>
+            <w:shd w:val="pct15" w:color="auto" w:fill="auto"/>
+            <w:noWrap/>
+          </w:tcPr>
+          <w:p>
+            <w:pPr>
+              <w:spacing w:after="0" w:line="240" w:lineRule="auto"/>
+              <w:rPr>
+                <w:rFonts w:ascii="Calibri" w:eastAsia="Times New Roman" w:hAnsi="Calibri" w:cs="Times New Roman"/>
+                <w:color w:val="000000"/>
+              </w:rPr>
+            </w:pPr>
+            <w:r>
+              <w:rPr>
+                <w:rFonts w:ascii="Calibri" w:eastAsia="Times New Roman" w:hAnsi="Calibri" w:cs="Times New Roman"/>
+                <w:color w:val="000000"/>
+              </w:rPr>
               <w:t>5</w:t>
             </w:r>
             <w:r>
@@ -809,8 +955,6 @@
                 <w:color w:val="000000"/>
               </w:rPr>
             </w:pPr>
-            <w:bookmarkStart w:id="0" w:name="_GoBack"/>
-            <w:bookmarkEnd w:id="0"/>
           </w:p>
         </w:tc>
         <w:tc>
@@ -1058,6 +1202,21 @@
       <w:pPr>
         <w:spacing w:after="0" w:line="240" w:lineRule="auto"/>
       </w:pPr>
+    </w:p>
+    <w:p>
+      <w:pPr>
+        <w:spacing w:after="0" w:line="240" w:lineRule="auto"/>
+      </w:pPr>
+    </w:p>
+    <w:p>
+      <w:pPr>
+        <w:spacing w:after="0" w:line="240" w:lineRule="auto"/>
+      </w:pPr>
+    </w:p>
+    <w:p>
+      <w:pPr>
+        <w:spacing w:after="0" w:line="240" w:lineRule="auto"/>
+      </w:pPr>
       <w:r>
         <w:t xml:space="preserve">Calculate the slope of the Gain (to the right of the cut-off </w:t>
       </w:r>
@@ -1066,13 +1225,8 @@
       <w:pPr>
         <w:spacing w:after="0" w:line="240" w:lineRule="auto"/>
       </w:pPr>
-      <w:proofErr w:type="gramStart"/>
-      <w:r>
-        <w:t>frequency</w:t>
-      </w:r>
-      <w:proofErr w:type="gramEnd"/>
-      <w:r>
-        <w:t>).   Show your work here:</w:t>
+      <w:r>
+        <w:t>frequency).   Show your work here:</w:t>
       </w:r>
     </w:p>
     <w:p>
@@ -1092,11 +1246,6 @@
       <w:pPr>
         <w:spacing w:after="0" w:line="240" w:lineRule="auto"/>
       </w:pPr>
-    </w:p>
-    <w:p>
-      <w:pPr>
-        <w:spacing w:after="0" w:line="240" w:lineRule="auto"/>
-      </w:pPr>
       <w:r>
         <w:t xml:space="preserve">Use the equations presented in class to generate the coefficients </w:t>
       </w:r>
@@ -1105,19 +1254,14 @@
       <w:pPr>
         <w:spacing w:after="0" w:line="240" w:lineRule="auto"/>
       </w:pPr>
-      <w:proofErr w:type="gramStart"/>
-      <w:r>
-        <w:t>for</w:t>
-      </w:r>
-      <w:proofErr w:type="gramEnd"/>
-      <w:r>
-        <w:t xml:space="preserve"> a 2</w:t>
+      <w:r>
+        <w:t>for a 2</w:t>
       </w:r>
       <w:r>
         <w:rPr>
           <w:vertAlign w:val="superscript"/>
         </w:rPr>
-        <w:t>ond</w:t>
+        <w:t>nd</w:t>
       </w:r>
       <w:r>
         <w:t xml:space="preserve"> </w:t>
@@ -1144,7 +1288,7 @@
       <w:tblPr>
         <w:tblpPr w:leftFromText="180" w:rightFromText="180" w:vertAnchor="text" w:horzAnchor="margin" w:tblpY="1"/>
         <w:tblOverlap w:val="never"/>
-        <w:tblW w:w="6018" w:type="dxa"/>
+        <w:tblW w:w="6730" w:type="dxa"/>
         <w:tblBorders>
           <w:top w:val="single" w:sz="4" w:space="0" w:color="auto"/>
           <w:left w:val="single" w:sz="4" w:space="0" w:color="auto"/>
@@ -1156,17 +1300,17 @@
         <w:tblLook w:val="04A0" w:firstRow="1" w:lastRow="0" w:firstColumn="1" w:lastColumn="0" w:noHBand="0" w:noVBand="1"/>
       </w:tblPr>
       <w:tblGrid>
-        <w:gridCol w:w="1186"/>
-        <w:gridCol w:w="1417"/>
-        <w:gridCol w:w="3415"/>
+        <w:gridCol w:w="1326"/>
+        <w:gridCol w:w="1585"/>
+        <w:gridCol w:w="3819"/>
       </w:tblGrid>
       <w:tr>
         <w:trPr>
-          <w:trHeight w:val="308"/>
+          <w:trHeight w:val="317"/>
         </w:trPr>
         <w:tc>
           <w:tcPr>
-            <w:tcW w:w="1130" w:type="dxa"/>
+            <w:tcW w:w="1326" w:type="dxa"/>
             <w:shd w:val="clear" w:color="auto" w:fill="auto"/>
             <w:noWrap/>
           </w:tcPr>
@@ -1178,6 +1322,8 @@
                 <w:color w:val="000000"/>
               </w:rPr>
             </w:pPr>
+            <w:bookmarkStart w:id="0" w:name="_GoBack"/>
+            <w:bookmarkEnd w:id="0"/>
             <w:r>
               <w:rPr>
                 <w:rFonts w:ascii="Calibri" w:eastAsia="Times New Roman" w:hAnsi="Calibri" w:cs="Times New Roman"/>
@@ -1189,7 +1335,7 @@
         </w:tc>
         <w:tc>
           <w:tcPr>
-            <w:tcW w:w="1417" w:type="dxa"/>
+            <w:tcW w:w="1585" w:type="dxa"/>
             <w:shd w:val="clear" w:color="auto" w:fill="auto"/>
             <w:noWrap/>
           </w:tcPr>
@@ -1212,7 +1358,7 @@
         </w:tc>
         <w:tc>
           <w:tcPr>
-            <w:tcW w:w="3471" w:type="dxa"/>
+            <w:tcW w:w="3819" w:type="dxa"/>
           </w:tcPr>
           <w:p>
             <w:pPr>
@@ -1234,11 +1380,11 @@
       </w:tr>
       <w:tr>
         <w:trPr>
-          <w:trHeight w:val="308"/>
+          <w:trHeight w:val="317"/>
         </w:trPr>
         <w:tc>
           <w:tcPr>
-            <w:tcW w:w="1130" w:type="dxa"/>
+            <w:tcW w:w="1326" w:type="dxa"/>
             <w:tcBorders>
               <w:bottom w:val="single" w:sz="4" w:space="0" w:color="auto"/>
             </w:tcBorders>
@@ -1264,7 +1410,7 @@
         </w:tc>
         <w:tc>
           <w:tcPr>
-            <w:tcW w:w="1417" w:type="dxa"/>
+            <w:tcW w:w="1585" w:type="dxa"/>
             <w:tcBorders>
               <w:bottom w:val="single" w:sz="4" w:space="0" w:color="auto"/>
             </w:tcBorders>
@@ -1283,7 +1429,7 @@
         </w:tc>
         <w:tc>
           <w:tcPr>
-            <w:tcW w:w="3471" w:type="dxa"/>
+            <w:tcW w:w="3819" w:type="dxa"/>
             <w:tcBorders>
               <w:bottom w:val="single" w:sz="4" w:space="0" w:color="auto"/>
             </w:tcBorders>
@@ -1301,11 +1447,11 @@
       </w:tr>
       <w:tr>
         <w:trPr>
-          <w:trHeight w:val="308"/>
+          <w:trHeight w:val="317"/>
         </w:trPr>
         <w:tc>
           <w:tcPr>
-            <w:tcW w:w="1130" w:type="dxa"/>
+            <w:tcW w:w="1326" w:type="dxa"/>
             <w:shd w:val="pct15" w:color="auto" w:fill="auto"/>
             <w:noWrap/>
           </w:tcPr>
@@ -1328,7 +1474,7 @@
         </w:tc>
         <w:tc>
           <w:tcPr>
-            <w:tcW w:w="1417" w:type="dxa"/>
+            <w:tcW w:w="1585" w:type="dxa"/>
             <w:shd w:val="pct15" w:color="auto" w:fill="auto"/>
             <w:noWrap/>
           </w:tcPr>
@@ -1344,7 +1490,7 @@
         </w:tc>
         <w:tc>
           <w:tcPr>
-            <w:tcW w:w="3471" w:type="dxa"/>
+            <w:tcW w:w="3819" w:type="dxa"/>
             <w:shd w:val="pct15" w:color="auto" w:fill="auto"/>
           </w:tcPr>
           <w:p>
@@ -1360,11 +1506,11 @@
       </w:tr>
       <w:tr>
         <w:trPr>
-          <w:trHeight w:val="308"/>
+          <w:trHeight w:val="317"/>
         </w:trPr>
         <w:tc>
           <w:tcPr>
-            <w:tcW w:w="1130" w:type="dxa"/>
+            <w:tcW w:w="1326" w:type="dxa"/>
             <w:tcBorders>
               <w:bottom w:val="single" w:sz="4" w:space="0" w:color="auto"/>
             </w:tcBorders>
@@ -1390,7 +1536,7 @@
         </w:tc>
         <w:tc>
           <w:tcPr>
-            <w:tcW w:w="1417" w:type="dxa"/>
+            <w:tcW w:w="1585" w:type="dxa"/>
             <w:tcBorders>
               <w:bottom w:val="single" w:sz="4" w:space="0" w:color="auto"/>
             </w:tcBorders>
@@ -1409,7 +1555,7 @@
         </w:tc>
         <w:tc>
           <w:tcPr>
-            <w:tcW w:w="3471" w:type="dxa"/>
+            <w:tcW w:w="3819" w:type="dxa"/>
             <w:tcBorders>
               <w:bottom w:val="single" w:sz="4" w:space="0" w:color="auto"/>
             </w:tcBorders>
@@ -1427,11 +1573,11 @@
       </w:tr>
       <w:tr>
         <w:trPr>
-          <w:trHeight w:val="308"/>
+          <w:trHeight w:val="317"/>
         </w:trPr>
         <w:tc>
           <w:tcPr>
-            <w:tcW w:w="1130" w:type="dxa"/>
+            <w:tcW w:w="1326" w:type="dxa"/>
             <w:shd w:val="pct15" w:color="auto" w:fill="auto"/>
             <w:noWrap/>
           </w:tcPr>
@@ -1454,7 +1600,7 @@
         </w:tc>
         <w:tc>
           <w:tcPr>
-            <w:tcW w:w="1417" w:type="dxa"/>
+            <w:tcW w:w="1585" w:type="dxa"/>
             <w:shd w:val="pct15" w:color="auto" w:fill="auto"/>
             <w:noWrap/>
           </w:tcPr>
@@ -1470,7 +1616,7 @@
         </w:tc>
         <w:tc>
           <w:tcPr>
-            <w:tcW w:w="3471" w:type="dxa"/>
+            <w:tcW w:w="3819" w:type="dxa"/>
             <w:shd w:val="pct15" w:color="auto" w:fill="auto"/>
           </w:tcPr>
           <w:p>
@@ -1486,11 +1632,11 @@
       </w:tr>
       <w:tr>
         <w:trPr>
-          <w:trHeight w:val="308"/>
+          <w:trHeight w:val="317"/>
         </w:trPr>
         <w:tc>
           <w:tcPr>
-            <w:tcW w:w="1130" w:type="dxa"/>
+            <w:tcW w:w="1326" w:type="dxa"/>
             <w:tcBorders>
               <w:bottom w:val="single" w:sz="4" w:space="0" w:color="auto"/>
             </w:tcBorders>
@@ -1516,7 +1662,7 @@
         </w:tc>
         <w:tc>
           <w:tcPr>
-            <w:tcW w:w="1417" w:type="dxa"/>
+            <w:tcW w:w="1585" w:type="dxa"/>
             <w:tcBorders>
               <w:bottom w:val="single" w:sz="4" w:space="0" w:color="auto"/>
             </w:tcBorders>
@@ -1535,7 +1681,7 @@
         </w:tc>
         <w:tc>
           <w:tcPr>
-            <w:tcW w:w="3471" w:type="dxa"/>
+            <w:tcW w:w="3819" w:type="dxa"/>
             <w:tcBorders>
               <w:bottom w:val="single" w:sz="4" w:space="0" w:color="auto"/>
             </w:tcBorders>
@@ -1784,20 +1930,7 @@
           <w:rFonts w:ascii="Courier New" w:hAnsi="Courier New" w:cs="Courier New"/>
         </w:rPr>
         <w:tab/>
-      </w:r>
-      <w:proofErr w:type="gramStart"/>
-      <w:r>
-        <w:rPr>
-          <w:rFonts w:ascii="Courier New" w:hAnsi="Courier New" w:cs="Courier New"/>
-        </w:rPr>
-        <w:t>port</w:t>
-      </w:r>
-      <w:proofErr w:type="gramEnd"/>
-      <w:r>
-        <w:rPr>
-          <w:rFonts w:ascii="Courier New" w:hAnsi="Courier New" w:cs="Courier New"/>
-        </w:rPr>
-        <w:t xml:space="preserve"> map (</w:t>
+        <w:t>port map (</w:t>
       </w:r>
     </w:p>
     <w:p>
@@ -1821,72 +1954,32 @@
           <w:rFonts w:ascii="Courier New" w:hAnsi="Courier New" w:cs="Courier New"/>
         </w:rPr>
         <w:tab/>
-      </w:r>
-      <w:proofErr w:type="gramStart"/>
-      <w:r>
-        <w:rPr>
-          <w:rFonts w:ascii="Courier New" w:hAnsi="Courier New" w:cs="Courier New"/>
-        </w:rPr>
-        <w:t>reset</w:t>
-      </w:r>
-      <w:proofErr w:type="gramEnd"/>
-      <w:r>
-        <w:rPr>
-          <w:rFonts w:ascii="Courier New" w:hAnsi="Courier New" w:cs="Courier New"/>
-        </w:rPr>
-        <w:t xml:space="preserve"> =&gt; reset,</w:t>
-      </w:r>
-      <w:r>
-        <w:rPr>
-          <w:rFonts w:ascii="Courier New" w:hAnsi="Courier New" w:cs="Courier New"/>
-        </w:rPr>
-        <w:tab/>
-      </w:r>
-      <w:r>
-        <w:rPr>
-          <w:rFonts w:ascii="Courier New" w:hAnsi="Courier New" w:cs="Courier New"/>
-        </w:rPr>
-        <w:tab/>
-      </w:r>
-      <w:r>
-        <w:rPr>
-          <w:rFonts w:ascii="Courier New" w:hAnsi="Courier New" w:cs="Courier New"/>
-        </w:rPr>
-        <w:tab/>
-      </w:r>
-      <w:r>
-        <w:rPr>
-          <w:rFonts w:ascii="Courier New" w:hAnsi="Courier New" w:cs="Courier New"/>
-        </w:rPr>
-        <w:tab/>
-      </w:r>
-      <w:proofErr w:type="spellStart"/>
-      <w:r>
-        <w:rPr>
-          <w:rFonts w:ascii="Courier New" w:hAnsi="Courier New" w:cs="Courier New"/>
-        </w:rPr>
-        <w:t>clk</w:t>
-      </w:r>
-      <w:proofErr w:type="spellEnd"/>
-      <w:r>
-        <w:rPr>
-          <w:rFonts w:ascii="Courier New" w:hAnsi="Courier New" w:cs="Courier New"/>
-        </w:rPr>
-        <w:t xml:space="preserve"> =&gt; </w:t>
-      </w:r>
-      <w:proofErr w:type="spellStart"/>
-      <w:r>
-        <w:rPr>
-          <w:rFonts w:ascii="Courier New" w:hAnsi="Courier New" w:cs="Courier New"/>
-        </w:rPr>
-        <w:t>clk</w:t>
-      </w:r>
-      <w:proofErr w:type="spellEnd"/>
-      <w:r>
-        <w:rPr>
-          <w:rFonts w:ascii="Courier New" w:hAnsi="Courier New" w:cs="Courier New"/>
-        </w:rPr>
-        <w:t>,</w:t>
+        <w:t>reset =&gt; reset,</w:t>
+      </w:r>
+      <w:r>
+        <w:rPr>
+          <w:rFonts w:ascii="Courier New" w:hAnsi="Courier New" w:cs="Courier New"/>
+        </w:rPr>
+        <w:tab/>
+      </w:r>
+      <w:r>
+        <w:rPr>
+          <w:rFonts w:ascii="Courier New" w:hAnsi="Courier New" w:cs="Courier New"/>
+        </w:rPr>
+        <w:tab/>
+      </w:r>
+      <w:r>
+        <w:rPr>
+          <w:rFonts w:ascii="Courier New" w:hAnsi="Courier New" w:cs="Courier New"/>
+        </w:rPr>
+        <w:tab/>
+      </w:r>
+      <w:r>
+        <w:rPr>
+          <w:rFonts w:ascii="Courier New" w:hAnsi="Courier New" w:cs="Courier New"/>
+        </w:rPr>
+        <w:tab/>
+        <w:t>clk =&gt; clk,</w:t>
       </w:r>
     </w:p>
     <w:p>
@@ -1917,21 +2010,7 @@
           <w:rFonts w:ascii="Courier New" w:hAnsi="Courier New" w:cs="Courier New"/>
         </w:rPr>
         <w:tab/>
-        <w:t>ac97_sdata_</w:t>
-      </w:r>
-      <w:proofErr w:type="gramStart"/>
-      <w:r>
-        <w:rPr>
-          <w:rFonts w:ascii="Courier New" w:hAnsi="Courier New" w:cs="Courier New"/>
-        </w:rPr>
-        <w:t>in  =</w:t>
-      </w:r>
-      <w:proofErr w:type="gramEnd"/>
-      <w:r>
-        <w:rPr>
-          <w:rFonts w:ascii="Courier New" w:hAnsi="Courier New" w:cs="Courier New"/>
-        </w:rPr>
-        <w:t>&gt; SDATA_IN,</w:t>
+        <w:t>ac97_sdata_in  =&gt; SDATA_IN,</w:t>
       </w:r>
     </w:p>
     <w:p>
@@ -1955,21 +2034,7 @@
           <w:rFonts w:ascii="Courier New" w:hAnsi="Courier New" w:cs="Courier New"/>
         </w:rPr>
         <w:tab/>
-        <w:t>ac97_</w:t>
-      </w:r>
-      <w:proofErr w:type="gramStart"/>
-      <w:r>
-        <w:rPr>
-          <w:rFonts w:ascii="Courier New" w:hAnsi="Courier New" w:cs="Courier New"/>
-        </w:rPr>
-        <w:t>sync  =</w:t>
-      </w:r>
-      <w:proofErr w:type="gramEnd"/>
-      <w:r>
-        <w:rPr>
-          <w:rFonts w:ascii="Courier New" w:hAnsi="Courier New" w:cs="Courier New"/>
-        </w:rPr>
-        <w:t>&gt; SYNC,</w:t>
+        <w:t>ac97_sync  =&gt; SYNC,</w:t>
       </w:r>
       <w:r>
         <w:rPr>
@@ -2012,21 +2077,7 @@
           <w:rFonts w:ascii="Courier New" w:hAnsi="Courier New" w:cs="Courier New"/>
         </w:rPr>
         <w:tab/>
-        <w:t>ac97_n_</w:t>
-      </w:r>
-      <w:proofErr w:type="gramStart"/>
-      <w:r>
-        <w:rPr>
-          <w:rFonts w:ascii="Courier New" w:hAnsi="Courier New" w:cs="Courier New"/>
-        </w:rPr>
-        <w:t>reset  =</w:t>
-      </w:r>
-      <w:proofErr w:type="gramEnd"/>
-      <w:r>
-        <w:rPr>
-          <w:rFonts w:ascii="Courier New" w:hAnsi="Courier New" w:cs="Courier New"/>
-        </w:rPr>
-        <w:t>&gt; AC97_n_RESET,</w:t>
+        <w:t>ac97_n_reset  =&gt; AC97_n_RESET,</w:t>
       </w:r>
       <w:r>
         <w:rPr>
@@ -2057,82 +2108,26 @@
           <w:rFonts w:ascii="Courier New" w:hAnsi="Courier New" w:cs="Courier New"/>
         </w:rPr>
         <w:tab/>
-      </w:r>
-      <w:proofErr w:type="spellStart"/>
-      <w:r>
-        <w:rPr>
-          <w:rFonts w:ascii="Courier New" w:hAnsi="Courier New" w:cs="Courier New"/>
-        </w:rPr>
-        <w:t>L_out</w:t>
-      </w:r>
-      <w:proofErr w:type="spellEnd"/>
-      <w:r>
-        <w:rPr>
-          <w:rFonts w:ascii="Courier New" w:hAnsi="Courier New" w:cs="Courier New"/>
-        </w:rPr>
-        <w:t xml:space="preserve"> =&gt; </w:t>
-      </w:r>
-      <w:proofErr w:type="spellStart"/>
-      <w:proofErr w:type="gramStart"/>
-      <w:r>
-        <w:rPr>
-          <w:rFonts w:ascii="Courier New" w:hAnsi="Courier New" w:cs="Courier New"/>
-        </w:rPr>
-        <w:t>LdacValue</w:t>
-      </w:r>
-      <w:proofErr w:type="spellEnd"/>
-      <w:r>
-        <w:rPr>
-          <w:rFonts w:ascii="Courier New" w:hAnsi="Courier New" w:cs="Courier New"/>
-        </w:rPr>
-        <w:t xml:space="preserve"> ,</w:t>
-      </w:r>
-      <w:proofErr w:type="gramEnd"/>
-      <w:r>
-        <w:rPr>
-          <w:rFonts w:ascii="Courier New" w:hAnsi="Courier New" w:cs="Courier New"/>
-        </w:rPr>
-        <w:tab/>
-      </w:r>
-      <w:r>
-        <w:rPr>
-          <w:rFonts w:ascii="Courier New" w:hAnsi="Courier New" w:cs="Courier New"/>
-        </w:rPr>
-        <w:tab/>
-      </w:r>
-      <w:r>
-        <w:rPr>
-          <w:rFonts w:ascii="Courier New" w:hAnsi="Courier New" w:cs="Courier New"/>
-        </w:rPr>
-        <w:tab/>
-      </w:r>
-      <w:proofErr w:type="spellStart"/>
-      <w:r>
-        <w:rPr>
-          <w:rFonts w:ascii="Courier New" w:hAnsi="Courier New" w:cs="Courier New"/>
-        </w:rPr>
-        <w:t>R_out</w:t>
-      </w:r>
-      <w:proofErr w:type="spellEnd"/>
-      <w:r>
-        <w:rPr>
-          <w:rFonts w:ascii="Courier New" w:hAnsi="Courier New" w:cs="Courier New"/>
-        </w:rPr>
-        <w:t xml:space="preserve"> =&gt; </w:t>
-      </w:r>
-      <w:proofErr w:type="spellStart"/>
-      <w:r>
-        <w:rPr>
-          <w:rFonts w:ascii="Courier New" w:hAnsi="Courier New" w:cs="Courier New"/>
-        </w:rPr>
-        <w:t>RdacValue</w:t>
-      </w:r>
-      <w:proofErr w:type="spellEnd"/>
-      <w:r>
-        <w:rPr>
-          <w:rFonts w:ascii="Courier New" w:hAnsi="Courier New" w:cs="Courier New"/>
-        </w:rPr>
-        <w:t>,</w:t>
+        <w:t>L_out =&gt; LdacValue ,</w:t>
+      </w:r>
+      <w:r>
+        <w:rPr>
+          <w:rFonts w:ascii="Courier New" w:hAnsi="Courier New" w:cs="Courier New"/>
+        </w:rPr>
+        <w:tab/>
+      </w:r>
+      <w:r>
+        <w:rPr>
+          <w:rFonts w:ascii="Courier New" w:hAnsi="Courier New" w:cs="Courier New"/>
+        </w:rPr>
+        <w:tab/>
+      </w:r>
+      <w:r>
+        <w:rPr>
+          <w:rFonts w:ascii="Courier New" w:hAnsi="Courier New" w:cs="Courier New"/>
+        </w:rPr>
+        <w:tab/>
+        <w:t>R_out =&gt; RdacValue,</w:t>
       </w:r>
     </w:p>
     <w:p>
@@ -2156,80 +2151,26 @@
           <w:rFonts w:ascii="Courier New" w:hAnsi="Courier New" w:cs="Courier New"/>
         </w:rPr>
         <w:tab/>
-      </w:r>
-      <w:proofErr w:type="spellStart"/>
-      <w:r>
-        <w:rPr>
-          <w:rFonts w:ascii="Courier New" w:hAnsi="Courier New" w:cs="Courier New"/>
-        </w:rPr>
-        <w:t>L_in</w:t>
-      </w:r>
-      <w:proofErr w:type="spellEnd"/>
-      <w:r>
-        <w:rPr>
-          <w:rFonts w:ascii="Courier New" w:hAnsi="Courier New" w:cs="Courier New"/>
-        </w:rPr>
-        <w:t xml:space="preserve"> =&gt; </w:t>
-      </w:r>
-      <w:proofErr w:type="spellStart"/>
-      <w:r>
-        <w:rPr>
-          <w:rFonts w:ascii="Courier New" w:hAnsi="Courier New" w:cs="Courier New"/>
-        </w:rPr>
-        <w:t>LadcValue</w:t>
-      </w:r>
-      <w:proofErr w:type="spellEnd"/>
-      <w:r>
-        <w:rPr>
-          <w:rFonts w:ascii="Courier New" w:hAnsi="Courier New" w:cs="Courier New"/>
-        </w:rPr>
-        <w:t>,</w:t>
-      </w:r>
-      <w:r>
-        <w:rPr>
-          <w:rFonts w:ascii="Courier New" w:hAnsi="Courier New" w:cs="Courier New"/>
-        </w:rPr>
-        <w:tab/>
-      </w:r>
-      <w:r>
-        <w:rPr>
-          <w:rFonts w:ascii="Courier New" w:hAnsi="Courier New" w:cs="Courier New"/>
-        </w:rPr>
-        <w:tab/>
-      </w:r>
-      <w:r>
-        <w:rPr>
-          <w:rFonts w:ascii="Courier New" w:hAnsi="Courier New" w:cs="Courier New"/>
-        </w:rPr>
-        <w:tab/>
-      </w:r>
-      <w:proofErr w:type="spellStart"/>
-      <w:r>
-        <w:rPr>
-          <w:rFonts w:ascii="Courier New" w:hAnsi="Courier New" w:cs="Courier New"/>
-        </w:rPr>
-        <w:t>R_in</w:t>
-      </w:r>
-      <w:proofErr w:type="spellEnd"/>
-      <w:r>
-        <w:rPr>
-          <w:rFonts w:ascii="Courier New" w:hAnsi="Courier New" w:cs="Courier New"/>
-        </w:rPr>
-        <w:t xml:space="preserve"> =&gt; </w:t>
-      </w:r>
-      <w:proofErr w:type="spellStart"/>
-      <w:r>
-        <w:rPr>
-          <w:rFonts w:ascii="Courier New" w:hAnsi="Courier New" w:cs="Courier New"/>
-        </w:rPr>
-        <w:t>RadcValue</w:t>
-      </w:r>
-      <w:proofErr w:type="spellEnd"/>
-      <w:r>
-        <w:rPr>
-          <w:rFonts w:ascii="Courier New" w:hAnsi="Courier New" w:cs="Courier New"/>
-        </w:rPr>
-        <w:t>);</w:t>
+        <w:t>L_in =&gt; LadcValue,</w:t>
+      </w:r>
+      <w:r>
+        <w:rPr>
+          <w:rFonts w:ascii="Courier New" w:hAnsi="Courier New" w:cs="Courier New"/>
+        </w:rPr>
+        <w:tab/>
+      </w:r>
+      <w:r>
+        <w:rPr>
+          <w:rFonts w:ascii="Courier New" w:hAnsi="Courier New" w:cs="Courier New"/>
+        </w:rPr>
+        <w:tab/>
+      </w:r>
+      <w:r>
+        <w:rPr>
+          <w:rFonts w:ascii="Courier New" w:hAnsi="Courier New" w:cs="Courier New"/>
+        </w:rPr>
+        <w:tab/>
+        <w:t>R_in =&gt; RadcValue);</w:t>
       </w:r>
     </w:p>
     <w:p>
@@ -2264,35 +2205,7 @@
           <w:rFonts w:ascii="Courier New" w:hAnsi="Courier New" w:cs="Courier New"/>
         </w:rPr>
         <w:tab/>
-        <w:t xml:space="preserve">left_filter_lpf1000: entity </w:t>
-      </w:r>
-      <w:proofErr w:type="spellStart"/>
-      <w:r>
-        <w:rPr>
-          <w:rFonts w:ascii="Courier New" w:hAnsi="Courier New" w:cs="Courier New"/>
-        </w:rPr>
-        <w:t>work.IIR_</w:t>
-      </w:r>
-      <w:proofErr w:type="gramStart"/>
-      <w:r>
-        <w:rPr>
-          <w:rFonts w:ascii="Courier New" w:hAnsi="Courier New" w:cs="Courier New"/>
-        </w:rPr>
-        <w:t>Biquad</w:t>
-      </w:r>
-      <w:proofErr w:type="spellEnd"/>
-      <w:r>
-        <w:rPr>
-          <w:rFonts w:ascii="Courier New" w:hAnsi="Courier New" w:cs="Courier New"/>
-        </w:rPr>
-        <w:t>(</w:t>
-      </w:r>
-      <w:proofErr w:type="gramEnd"/>
-      <w:r>
-        <w:rPr>
-          <w:rFonts w:ascii="Courier New" w:hAnsi="Courier New" w:cs="Courier New"/>
-        </w:rPr>
-        <w:t>arch)</w:t>
+        <w:t>left_filter_lpf1000: entity work.IIR_Biquad(arch)</w:t>
       </w:r>
     </w:p>
     <w:p>
@@ -2316,28 +2229,7 @@
           <w:rFonts w:ascii="Courier New" w:hAnsi="Courier New" w:cs="Courier New"/>
         </w:rPr>
         <w:tab/>
-        <w:t xml:space="preserve">-- </w:t>
-      </w:r>
-      <w:proofErr w:type="gramStart"/>
-      <w:r>
-        <w:rPr>
-          <w:rFonts w:ascii="Courier New" w:hAnsi="Courier New" w:cs="Courier New"/>
-        </w:rPr>
-        <w:t>low</w:t>
-      </w:r>
-      <w:proofErr w:type="gramEnd"/>
-      <w:r>
-        <w:rPr>
-          <w:rFonts w:ascii="Courier New" w:hAnsi="Courier New" w:cs="Courier New"/>
-        </w:rPr>
-        <w:t xml:space="preserve"> pass  2nd order </w:t>
-      </w:r>
-      <w:proofErr w:type="spellStart"/>
-      <w:r>
-        <w:rPr>
-          <w:rFonts w:ascii="Courier New" w:hAnsi="Courier New" w:cs="Courier New"/>
-        </w:rPr>
-        <w:t>butt</w:t>
+        <w:t>-- low pass  2nd order butt</w:t>
       </w:r>
       <w:r>
         <w:rPr>
@@ -2345,26 +2237,11 @@
         </w:rPr>
         <w:t>erworth</w:t>
       </w:r>
-      <w:proofErr w:type="spellEnd"/>
-      <w:r>
-        <w:rPr>
-          <w:rFonts w:ascii="Courier New" w:hAnsi="Courier New" w:cs="Courier New"/>
-        </w:rPr>
-        <w:t xml:space="preserve">  </w:t>
-      </w:r>
-      <w:proofErr w:type="spellStart"/>
-      <w:r>
-        <w:rPr>
-          <w:rFonts w:ascii="Courier New" w:hAnsi="Courier New" w:cs="Courier New"/>
-        </w:rPr>
-        <w:t>fl</w:t>
-      </w:r>
-      <w:proofErr w:type="spellEnd"/>
-      <w:r>
-        <w:rPr>
-          <w:rFonts w:ascii="Courier New" w:hAnsi="Courier New" w:cs="Courier New"/>
-        </w:rPr>
-        <w:t xml:space="preserve"> = 1000Hz, Fs = 48000Hz</w:t>
+      <w:r>
+        <w:rPr>
+          <w:rFonts w:ascii="Courier New" w:hAnsi="Courier New" w:cs="Courier New"/>
+        </w:rPr>
+        <w:t xml:space="preserve">  fl = 1000Hz, Fs = 48000Hz</w:t>
       </w:r>
     </w:p>
     <w:p>
@@ -2412,20 +2289,7 @@
           <w:rFonts w:ascii="Courier New" w:hAnsi="Courier New" w:cs="Courier New"/>
         </w:rPr>
         <w:tab/>
-      </w:r>
-      <w:proofErr w:type="gramStart"/>
-      <w:r>
-        <w:rPr>
-          <w:rFonts w:ascii="Courier New" w:hAnsi="Courier New" w:cs="Courier New"/>
-        </w:rPr>
-        <w:t>generic</w:t>
-      </w:r>
-      <w:proofErr w:type="gramEnd"/>
-      <w:r>
-        <w:rPr>
-          <w:rFonts w:ascii="Courier New" w:hAnsi="Courier New" w:cs="Courier New"/>
-        </w:rPr>
-        <w:t xml:space="preserve"> map</w:t>
+        <w:t>generic map</w:t>
       </w:r>
       <w:r>
         <w:rPr>
@@ -2750,54 +2614,19 @@
           <w:rFonts w:ascii="Courier New" w:hAnsi="Courier New" w:cs="Courier New"/>
         </w:rPr>
         <w:tab/>
-      </w:r>
-      <w:proofErr w:type="gramStart"/>
-      <w:r>
-        <w:rPr>
-          <w:rFonts w:ascii="Courier New" w:hAnsi="Courier New" w:cs="Courier New"/>
-        </w:rPr>
-        <w:t>port</w:t>
-      </w:r>
-      <w:proofErr w:type="gramEnd"/>
-      <w:r>
-        <w:rPr>
-          <w:rFonts w:ascii="Courier New" w:hAnsi="Courier New" w:cs="Courier New"/>
-        </w:rPr>
-        <w:t xml:space="preserve"> map (</w:t>
-      </w:r>
-      <w:r>
-        <w:rPr>
-          <w:rFonts w:ascii="Courier New" w:hAnsi="Courier New" w:cs="Courier New"/>
-        </w:rPr>
-        <w:tab/>
-      </w:r>
-      <w:proofErr w:type="spellStart"/>
-      <w:r>
-        <w:rPr>
-          <w:rFonts w:ascii="Courier New" w:hAnsi="Courier New" w:cs="Courier New"/>
-        </w:rPr>
-        <w:t>clk</w:t>
-      </w:r>
-      <w:proofErr w:type="spellEnd"/>
-      <w:r>
-        <w:rPr>
-          <w:rFonts w:ascii="Courier New" w:hAnsi="Courier New" w:cs="Courier New"/>
-        </w:rPr>
-        <w:t xml:space="preserve"> =&gt; </w:t>
-      </w:r>
-      <w:proofErr w:type="spellStart"/>
-      <w:r>
-        <w:rPr>
-          <w:rFonts w:ascii="Courier New" w:hAnsi="Courier New" w:cs="Courier New"/>
-        </w:rPr>
-        <w:t>clk</w:t>
-      </w:r>
-      <w:proofErr w:type="spellEnd"/>
-      <w:r>
-        <w:rPr>
-          <w:rFonts w:ascii="Courier New" w:hAnsi="Courier New" w:cs="Courier New"/>
-        </w:rPr>
-        <w:t xml:space="preserve">, </w:t>
+        <w:t>port map (</w:t>
+      </w:r>
+      <w:r>
+        <w:rPr>
+          <w:rFonts w:ascii="Courier New" w:hAnsi="Courier New" w:cs="Courier New"/>
+        </w:rPr>
+        <w:tab/>
+      </w:r>
+      <w:r>
+        <w:rPr>
+          <w:rFonts w:ascii="Courier New" w:hAnsi="Courier New" w:cs="Courier New"/>
+        </w:rPr>
+        <w:t xml:space="preserve">clk =&gt; clk, </w:t>
       </w:r>
     </w:p>
     <w:p>
@@ -2834,19 +2663,11 @@
         </w:rPr>
         <w:tab/>
       </w:r>
-      <w:proofErr w:type="spellStart"/>
-      <w:r>
-        <w:rPr>
-          <w:rFonts w:ascii="Courier New" w:hAnsi="Courier New" w:cs="Courier New"/>
-        </w:rPr>
-        <w:t>n_reset</w:t>
-      </w:r>
-      <w:proofErr w:type="spellEnd"/>
-      <w:r>
-        <w:rPr>
-          <w:rFonts w:ascii="Courier New" w:hAnsi="Courier New" w:cs="Courier New"/>
-        </w:rPr>
-        <w:t xml:space="preserve"> =&gt; reset, </w:t>
+      <w:r>
+        <w:rPr>
+          <w:rFonts w:ascii="Courier New" w:hAnsi="Courier New" w:cs="Courier New"/>
+        </w:rPr>
+        <w:t xml:space="preserve">n_reset =&gt; reset, </w:t>
       </w:r>
     </w:p>
     <w:p>
@@ -2883,19 +2704,11 @@
         </w:rPr>
         <w:tab/>
       </w:r>
-      <w:proofErr w:type="spellStart"/>
-      <w:r>
-        <w:rPr>
-          <w:rFonts w:ascii="Courier New" w:hAnsi="Courier New" w:cs="Courier New"/>
-        </w:rPr>
-        <w:t>sample_trig</w:t>
-      </w:r>
-      <w:proofErr w:type="spellEnd"/>
-      <w:r>
-        <w:rPr>
-          <w:rFonts w:ascii="Courier New" w:hAnsi="Courier New" w:cs="Courier New"/>
-        </w:rPr>
-        <w:t xml:space="preserve"> =&gt; ready, </w:t>
+      <w:r>
+        <w:rPr>
+          <w:rFonts w:ascii="Courier New" w:hAnsi="Courier New" w:cs="Courier New"/>
+        </w:rPr>
+        <w:t xml:space="preserve">sample_trig =&gt; ready, </w:t>
       </w:r>
     </w:p>
     <w:p>
@@ -2932,33 +2745,11 @@
         </w:rPr>
         <w:tab/>
       </w:r>
-      <w:proofErr w:type="spellStart"/>
-      <w:r>
-        <w:rPr>
-          <w:rFonts w:ascii="Courier New" w:hAnsi="Courier New" w:cs="Courier New"/>
-        </w:rPr>
-        <w:t>X_in</w:t>
-      </w:r>
-      <w:proofErr w:type="spellEnd"/>
-      <w:r>
-        <w:rPr>
-          <w:rFonts w:ascii="Courier New" w:hAnsi="Courier New" w:cs="Courier New"/>
-        </w:rPr>
-        <w:t xml:space="preserve"> =&gt; </w:t>
-      </w:r>
-      <w:proofErr w:type="spellStart"/>
-      <w:r>
-        <w:rPr>
-          <w:rFonts w:ascii="Courier New" w:hAnsi="Courier New" w:cs="Courier New"/>
-        </w:rPr>
-        <w:t>LadcValue</w:t>
-      </w:r>
-      <w:proofErr w:type="spellEnd"/>
-      <w:r>
-        <w:rPr>
-          <w:rFonts w:ascii="Courier New" w:hAnsi="Courier New" w:cs="Courier New"/>
-        </w:rPr>
-        <w:t xml:space="preserve">, </w:t>
+      <w:r>
+        <w:rPr>
+          <w:rFonts w:ascii="Courier New" w:hAnsi="Courier New" w:cs="Courier New"/>
+        </w:rPr>
+        <w:t xml:space="preserve">X_in =&gt; LadcValue, </w:t>
       </w:r>
     </w:p>
     <w:p>
@@ -2995,19 +2786,11 @@
         </w:rPr>
         <w:tab/>
       </w:r>
-      <w:proofErr w:type="spellStart"/>
-      <w:r>
-        <w:rPr>
-          <w:rFonts w:ascii="Courier New" w:hAnsi="Courier New" w:cs="Courier New"/>
-        </w:rPr>
-        <w:t>filter_done</w:t>
-      </w:r>
-      <w:proofErr w:type="spellEnd"/>
-      <w:r>
-        <w:rPr>
-          <w:rFonts w:ascii="Courier New" w:hAnsi="Courier New" w:cs="Courier New"/>
-        </w:rPr>
-        <w:t xml:space="preserve"> =&gt; OPEN, </w:t>
+      <w:r>
+        <w:rPr>
+          <w:rFonts w:ascii="Courier New" w:hAnsi="Courier New" w:cs="Courier New"/>
+        </w:rPr>
+        <w:t xml:space="preserve">filter_done =&gt; OPEN, </w:t>
       </w:r>
     </w:p>
     <w:p>
@@ -3044,19 +2827,11 @@
         </w:rPr>
         <w:tab/>
       </w:r>
-      <w:proofErr w:type="spellStart"/>
-      <w:r>
-        <w:rPr>
-          <w:rFonts w:ascii="Courier New" w:hAnsi="Courier New" w:cs="Courier New"/>
-        </w:rPr>
-        <w:t>Y_out</w:t>
-      </w:r>
-      <w:proofErr w:type="spellEnd"/>
-      <w:r>
-        <w:rPr>
-          <w:rFonts w:ascii="Courier New" w:hAnsi="Courier New" w:cs="Courier New"/>
-        </w:rPr>
-        <w:t xml:space="preserve"> =&gt; L_filter_lpf1000);</w:t>
+      <w:r>
+        <w:rPr>
+          <w:rFonts w:ascii="Courier New" w:hAnsi="Courier New" w:cs="Courier New"/>
+        </w:rPr>
+        <w:t>Y_out =&gt; L_filter_lpf1000);</w:t>
       </w:r>
     </w:p>
     <w:p>
@@ -3097,34 +2872,7 @@
           <w:rFonts w:ascii="Courier New" w:hAnsi="Courier New" w:cs="Courier New"/>
         </w:rPr>
         <w:tab/>
-      </w:r>
-      <w:proofErr w:type="gramStart"/>
-      <w:r>
-        <w:rPr>
-          <w:rFonts w:ascii="Courier New" w:hAnsi="Courier New" w:cs="Courier New"/>
-        </w:rPr>
-        <w:t>process</w:t>
-      </w:r>
-      <w:proofErr w:type="gramEnd"/>
-      <w:r>
-        <w:rPr>
-          <w:rFonts w:ascii="Courier New" w:hAnsi="Courier New" w:cs="Courier New"/>
-        </w:rPr>
-        <w:t xml:space="preserve"> (</w:t>
-      </w:r>
-      <w:proofErr w:type="spellStart"/>
-      <w:r>
-        <w:rPr>
-          <w:rFonts w:ascii="Courier New" w:hAnsi="Courier New" w:cs="Courier New"/>
-        </w:rPr>
-        <w:t>clk</w:t>
-      </w:r>
-      <w:proofErr w:type="spellEnd"/>
-      <w:r>
-        <w:rPr>
-          <w:rFonts w:ascii="Courier New" w:hAnsi="Courier New" w:cs="Courier New"/>
-        </w:rPr>
-        <w:t>)</w:t>
+        <w:t>process (clk)</w:t>
       </w:r>
     </w:p>
     <w:p>
@@ -3142,15 +2890,8 @@
           <w:rFonts w:ascii="Courier New" w:hAnsi="Courier New" w:cs="Courier New"/>
         </w:rPr>
         <w:tab/>
-      </w:r>
-      <w:proofErr w:type="gramStart"/>
-      <w:r>
-        <w:rPr>
-          <w:rFonts w:ascii="Courier New" w:hAnsi="Courier New" w:cs="Courier New"/>
-        </w:rPr>
         <w:t>begin</w:t>
       </w:r>
-      <w:proofErr w:type="gramEnd"/>
     </w:p>
     <w:p>
       <w:pPr>
@@ -3173,48 +2914,7 @@
           <w:rFonts w:ascii="Courier New" w:hAnsi="Courier New" w:cs="Courier New"/>
         </w:rPr>
         <w:tab/>
-      </w:r>
-      <w:proofErr w:type="gramStart"/>
-      <w:r>
-        <w:rPr>
-          <w:rFonts w:ascii="Courier New" w:hAnsi="Courier New" w:cs="Courier New"/>
-        </w:rPr>
-        <w:t>if</w:t>
-      </w:r>
-      <w:proofErr w:type="gramEnd"/>
-      <w:r>
-        <w:rPr>
-          <w:rFonts w:ascii="Courier New" w:hAnsi="Courier New" w:cs="Courier New"/>
-        </w:rPr>
-        <w:t xml:space="preserve"> (</w:t>
-      </w:r>
-      <w:proofErr w:type="spellStart"/>
-      <w:r>
-        <w:rPr>
-          <w:rFonts w:ascii="Courier New" w:hAnsi="Courier New" w:cs="Courier New"/>
-        </w:rPr>
-        <w:t>rising_edge</w:t>
-      </w:r>
-      <w:proofErr w:type="spellEnd"/>
-      <w:r>
-        <w:rPr>
-          <w:rFonts w:ascii="Courier New" w:hAnsi="Courier New" w:cs="Courier New"/>
-        </w:rPr>
-        <w:t>(</w:t>
-      </w:r>
-      <w:proofErr w:type="spellStart"/>
-      <w:r>
-        <w:rPr>
-          <w:rFonts w:ascii="Courier New" w:hAnsi="Courier New" w:cs="Courier New"/>
-        </w:rPr>
-        <w:t>clk</w:t>
-      </w:r>
-      <w:proofErr w:type="spellEnd"/>
-      <w:r>
-        <w:rPr>
-          <w:rFonts w:ascii="Courier New" w:hAnsi="Courier New" w:cs="Courier New"/>
-        </w:rPr>
-        <w:t>)) then</w:t>
+        <w:t>if (rising_edge(clk)) then</w:t>
       </w:r>
     </w:p>
     <w:p>
@@ -3244,20 +2944,7 @@
           <w:rFonts w:ascii="Courier New" w:hAnsi="Courier New" w:cs="Courier New"/>
         </w:rPr>
         <w:tab/>
-      </w:r>
-      <w:proofErr w:type="gramStart"/>
-      <w:r>
-        <w:rPr>
-          <w:rFonts w:ascii="Courier New" w:hAnsi="Courier New" w:cs="Courier New"/>
-        </w:rPr>
-        <w:t>if</w:t>
-      </w:r>
-      <w:proofErr w:type="gramEnd"/>
-      <w:r>
-        <w:rPr>
-          <w:rFonts w:ascii="Courier New" w:hAnsi="Courier New" w:cs="Courier New"/>
-        </w:rPr>
-        <w:t xml:space="preserve"> reset = '0' then</w:t>
+        <w:t>if reset = '0' then</w:t>
       </w:r>
     </w:p>
     <w:p>
@@ -3293,46 +2980,20 @@
           <w:rFonts w:ascii="Courier New" w:hAnsi="Courier New" w:cs="Courier New"/>
         </w:rPr>
         <w:tab/>
-      </w:r>
-      <w:proofErr w:type="spellStart"/>
-      <w:r>
-        <w:rPr>
-          <w:rFonts w:ascii="Courier New" w:hAnsi="Courier New" w:cs="Courier New"/>
-        </w:rPr>
-        <w:t>LdacValue</w:t>
-      </w:r>
-      <w:proofErr w:type="spellEnd"/>
-      <w:r>
-        <w:rPr>
-          <w:rFonts w:ascii="Courier New" w:hAnsi="Courier New" w:cs="Courier New"/>
-        </w:rPr>
-        <w:t xml:space="preserve"> &lt;= (others =&gt; '0');</w:t>
-      </w:r>
-      <w:r>
-        <w:rPr>
-          <w:rFonts w:ascii="Courier New" w:hAnsi="Courier New" w:cs="Courier New"/>
-        </w:rPr>
-        <w:tab/>
-      </w:r>
-      <w:r>
-        <w:rPr>
-          <w:rFonts w:ascii="Courier New" w:hAnsi="Courier New" w:cs="Courier New"/>
-        </w:rPr>
-        <w:tab/>
-      </w:r>
-      <w:proofErr w:type="spellStart"/>
-      <w:r>
-        <w:rPr>
-          <w:rFonts w:ascii="Courier New" w:hAnsi="Courier New" w:cs="Courier New"/>
-        </w:rPr>
-        <w:t>RdacValue</w:t>
-      </w:r>
-      <w:proofErr w:type="spellEnd"/>
-      <w:r>
-        <w:rPr>
-          <w:rFonts w:ascii="Courier New" w:hAnsi="Courier New" w:cs="Courier New"/>
-        </w:rPr>
-        <w:t xml:space="preserve"> &lt;= (others =&gt; '0');</w:t>
+        <w:t>LdacValue &lt;= (others =&gt; '0');</w:t>
+      </w:r>
+      <w:r>
+        <w:rPr>
+          <w:rFonts w:ascii="Courier New" w:hAnsi="Courier New" w:cs="Courier New"/>
+        </w:rPr>
+        <w:tab/>
+      </w:r>
+      <w:r>
+        <w:rPr>
+          <w:rFonts w:ascii="Courier New" w:hAnsi="Courier New" w:cs="Courier New"/>
+        </w:rPr>
+        <w:tab/>
+        <w:t>RdacValue &lt;= (others =&gt; '0');</w:t>
       </w:r>
     </w:p>
     <w:p>
@@ -3362,28 +3023,7 @@
           <w:rFonts w:ascii="Courier New" w:hAnsi="Courier New" w:cs="Courier New"/>
         </w:rPr>
         <w:tab/>
-      </w:r>
-      <w:proofErr w:type="spellStart"/>
-      <w:proofErr w:type="gramStart"/>
-      <w:r>
-        <w:rPr>
-          <w:rFonts w:ascii="Courier New" w:hAnsi="Courier New" w:cs="Courier New"/>
-        </w:rPr>
-        <w:t>elsif</w:t>
-      </w:r>
-      <w:proofErr w:type="spellEnd"/>
-      <w:r>
-        <w:rPr>
-          <w:rFonts w:ascii="Courier New" w:hAnsi="Courier New" w:cs="Courier New"/>
-        </w:rPr>
-        <w:t>(</w:t>
-      </w:r>
-      <w:proofErr w:type="gramEnd"/>
-      <w:r>
-        <w:rPr>
-          <w:rFonts w:ascii="Courier New" w:hAnsi="Courier New" w:cs="Courier New"/>
-        </w:rPr>
-        <w:t>ready = '1') then</w:t>
+        <w:t>elsif(ready = '1') then</w:t>
       </w:r>
     </w:p>
     <w:p>
@@ -3419,34 +3059,7 @@
           <w:rFonts w:ascii="Courier New" w:hAnsi="Courier New" w:cs="Courier New"/>
         </w:rPr>
         <w:tab/>
-      </w:r>
-      <w:proofErr w:type="gramStart"/>
-      <w:r>
-        <w:rPr>
-          <w:rFonts w:ascii="Courier New" w:hAnsi="Courier New" w:cs="Courier New"/>
-        </w:rPr>
-        <w:t>if</w:t>
-      </w:r>
-      <w:proofErr w:type="gramEnd"/>
-      <w:r>
-        <w:rPr>
-          <w:rFonts w:ascii="Courier New" w:hAnsi="Courier New" w:cs="Courier New"/>
-        </w:rPr>
-        <w:t xml:space="preserve"> (</w:t>
-      </w:r>
-      <w:proofErr w:type="spellStart"/>
-      <w:r>
-        <w:rPr>
-          <w:rFonts w:ascii="Courier New" w:hAnsi="Courier New" w:cs="Courier New"/>
-        </w:rPr>
-        <w:t>filter_switch</w:t>
-      </w:r>
-      <w:proofErr w:type="spellEnd"/>
-      <w:r>
-        <w:rPr>
-          <w:rFonts w:ascii="Courier New" w:hAnsi="Courier New" w:cs="Courier New"/>
-        </w:rPr>
-        <w:t xml:space="preserve"> = "00") then</w:t>
+        <w:t>if (filter_switch = "00") then</w:t>
       </w:r>
     </w:p>
     <w:p>
@@ -3488,74 +3101,20 @@
           <w:rFonts w:ascii="Courier New" w:hAnsi="Courier New" w:cs="Courier New"/>
         </w:rPr>
         <w:tab/>
-      </w:r>
-      <w:proofErr w:type="spellStart"/>
-      <w:r>
-        <w:rPr>
-          <w:rFonts w:ascii="Courier New" w:hAnsi="Courier New" w:cs="Courier New"/>
-        </w:rPr>
-        <w:t>LdacValue</w:t>
-      </w:r>
-      <w:proofErr w:type="spellEnd"/>
-      <w:r>
-        <w:rPr>
-          <w:rFonts w:ascii="Courier New" w:hAnsi="Courier New" w:cs="Courier New"/>
-        </w:rPr>
-        <w:t xml:space="preserve"> &lt;= </w:t>
-      </w:r>
-      <w:proofErr w:type="spellStart"/>
-      <w:r>
-        <w:rPr>
-          <w:rFonts w:ascii="Courier New" w:hAnsi="Courier New" w:cs="Courier New"/>
-        </w:rPr>
-        <w:t>LadcValue</w:t>
-      </w:r>
-      <w:proofErr w:type="spellEnd"/>
-      <w:r>
-        <w:rPr>
-          <w:rFonts w:ascii="Courier New" w:hAnsi="Courier New" w:cs="Courier New"/>
-        </w:rPr>
-        <w:t>;</w:t>
-      </w:r>
-      <w:r>
-        <w:rPr>
-          <w:rFonts w:ascii="Courier New" w:hAnsi="Courier New" w:cs="Courier New"/>
-        </w:rPr>
-        <w:tab/>
-      </w:r>
-      <w:r>
-        <w:rPr>
-          <w:rFonts w:ascii="Courier New" w:hAnsi="Courier New" w:cs="Courier New"/>
-        </w:rPr>
-        <w:tab/>
-      </w:r>
-      <w:proofErr w:type="spellStart"/>
-      <w:r>
-        <w:rPr>
-          <w:rFonts w:ascii="Courier New" w:hAnsi="Courier New" w:cs="Courier New"/>
-        </w:rPr>
-        <w:t>RdacValue</w:t>
-      </w:r>
-      <w:proofErr w:type="spellEnd"/>
-      <w:r>
-        <w:rPr>
-          <w:rFonts w:ascii="Courier New" w:hAnsi="Courier New" w:cs="Courier New"/>
-        </w:rPr>
-        <w:t xml:space="preserve"> &lt;= </w:t>
-      </w:r>
-      <w:proofErr w:type="spellStart"/>
-      <w:r>
-        <w:rPr>
-          <w:rFonts w:ascii="Courier New" w:hAnsi="Courier New" w:cs="Courier New"/>
-        </w:rPr>
-        <w:t>RadcValue</w:t>
-      </w:r>
-      <w:proofErr w:type="spellEnd"/>
-      <w:r>
-        <w:rPr>
-          <w:rFonts w:ascii="Courier New" w:hAnsi="Courier New" w:cs="Courier New"/>
-        </w:rPr>
-        <w:t>;</w:t>
+        <w:t>LdacValue &lt;= LadcValue;</w:t>
+      </w:r>
+      <w:r>
+        <w:rPr>
+          <w:rFonts w:ascii="Courier New" w:hAnsi="Courier New" w:cs="Courier New"/>
+        </w:rPr>
+        <w:tab/>
+      </w:r>
+      <w:r>
+        <w:rPr>
+          <w:rFonts w:ascii="Courier New" w:hAnsi="Courier New" w:cs="Courier New"/>
+        </w:rPr>
+        <w:tab/>
+        <w:t>RdacValue &lt;= RadcValue;</w:t>
       </w:r>
       <w:r>
         <w:rPr>
@@ -3609,15 +3168,8 @@
           <w:rFonts w:ascii="Courier New" w:hAnsi="Courier New" w:cs="Courier New"/>
         </w:rPr>
         <w:tab/>
-      </w:r>
-      <w:proofErr w:type="gramStart"/>
-      <w:r>
-        <w:rPr>
-          <w:rFonts w:ascii="Courier New" w:hAnsi="Courier New" w:cs="Courier New"/>
-        </w:rPr>
         <w:t>else</w:t>
       </w:r>
-      <w:proofErr w:type="gramEnd"/>
       <w:r>
         <w:rPr>
           <w:rFonts w:ascii="Courier New" w:hAnsi="Courier New" w:cs="Courier New"/>
@@ -3665,40 +3217,14 @@
           <w:rFonts w:ascii="Courier New" w:hAnsi="Courier New" w:cs="Courier New"/>
         </w:rPr>
         <w:tab/>
-      </w:r>
-      <w:proofErr w:type="spellStart"/>
-      <w:r>
-        <w:rPr>
-          <w:rFonts w:ascii="Courier New" w:hAnsi="Courier New" w:cs="Courier New"/>
-        </w:rPr>
-        <w:t>LdacValue</w:t>
-      </w:r>
-      <w:proofErr w:type="spellEnd"/>
-      <w:r>
-        <w:rPr>
-          <w:rFonts w:ascii="Courier New" w:hAnsi="Courier New" w:cs="Courier New"/>
-        </w:rPr>
-        <w:t xml:space="preserve"> &lt;= L_filter_lpf1000;</w:t>
-      </w:r>
-      <w:r>
-        <w:rPr>
-          <w:rFonts w:ascii="Courier New" w:hAnsi="Courier New" w:cs="Courier New"/>
-        </w:rPr>
-        <w:tab/>
-      </w:r>
-      <w:proofErr w:type="spellStart"/>
-      <w:r>
-        <w:rPr>
-          <w:rFonts w:ascii="Courier New" w:hAnsi="Courier New" w:cs="Courier New"/>
-        </w:rPr>
-        <w:t>RdacValue</w:t>
-      </w:r>
-      <w:proofErr w:type="spellEnd"/>
-      <w:r>
-        <w:rPr>
-          <w:rFonts w:ascii="Courier New" w:hAnsi="Courier New" w:cs="Courier New"/>
-        </w:rPr>
-        <w:t xml:space="preserve"> &lt;= R_filter_lpf1000;</w:t>
+        <w:t>LdacValue &lt;= L_filter_lpf1000;</w:t>
+      </w:r>
+      <w:r>
+        <w:rPr>
+          <w:rFonts w:ascii="Courier New" w:hAnsi="Courier New" w:cs="Courier New"/>
+        </w:rPr>
+        <w:tab/>
+        <w:t>RdacValue &lt;= R_filter_lpf1000;</w:t>
       </w:r>
     </w:p>
     <w:p>
@@ -3734,20 +3260,7 @@
           <w:rFonts w:ascii="Courier New" w:hAnsi="Courier New" w:cs="Courier New"/>
         </w:rPr>
         <w:tab/>
-      </w:r>
-      <w:proofErr w:type="gramStart"/>
-      <w:r>
-        <w:rPr>
-          <w:rFonts w:ascii="Courier New" w:hAnsi="Courier New" w:cs="Courier New"/>
-        </w:rPr>
-        <w:t>end</w:t>
-      </w:r>
-      <w:proofErr w:type="gramEnd"/>
-      <w:r>
-        <w:rPr>
-          <w:rFonts w:ascii="Courier New" w:hAnsi="Courier New" w:cs="Courier New"/>
-        </w:rPr>
-        <w:t xml:space="preserve"> if;</w:t>
+        <w:t>end if;</w:t>
       </w:r>
     </w:p>
     <w:p>
@@ -3777,20 +3290,7 @@
           <w:rFonts w:ascii="Courier New" w:hAnsi="Courier New" w:cs="Courier New"/>
         </w:rPr>
         <w:tab/>
-      </w:r>
-      <w:proofErr w:type="gramStart"/>
-      <w:r>
-        <w:rPr>
-          <w:rFonts w:ascii="Courier New" w:hAnsi="Courier New" w:cs="Courier New"/>
-        </w:rPr>
-        <w:t>end</w:t>
-      </w:r>
-      <w:proofErr w:type="gramEnd"/>
-      <w:r>
-        <w:rPr>
-          <w:rFonts w:ascii="Courier New" w:hAnsi="Courier New" w:cs="Courier New"/>
-        </w:rPr>
-        <w:t xml:space="preserve"> if;</w:t>
+        <w:t>end if;</w:t>
       </w:r>
     </w:p>
     <w:p>
@@ -3814,20 +3314,7 @@
           <w:rFonts w:ascii="Courier New" w:hAnsi="Courier New" w:cs="Courier New"/>
         </w:rPr>
         <w:tab/>
-      </w:r>
-      <w:proofErr w:type="gramStart"/>
-      <w:r>
-        <w:rPr>
-          <w:rFonts w:ascii="Courier New" w:hAnsi="Courier New" w:cs="Courier New"/>
-        </w:rPr>
-        <w:t>end</w:t>
-      </w:r>
-      <w:proofErr w:type="gramEnd"/>
-      <w:r>
-        <w:rPr>
-          <w:rFonts w:ascii="Courier New" w:hAnsi="Courier New" w:cs="Courier New"/>
-        </w:rPr>
-        <w:t xml:space="preserve"> if;</w:t>
+        <w:t>end if;</w:t>
       </w:r>
     </w:p>
     <w:p>
@@ -3847,25 +3334,12 @@
           <w:rFonts w:ascii="Courier New" w:hAnsi="Courier New" w:cs="Courier New"/>
         </w:rPr>
         <w:tab/>
-      </w:r>
-      <w:proofErr w:type="gramStart"/>
-      <w:r>
-        <w:rPr>
-          <w:rFonts w:ascii="Courier New" w:hAnsi="Courier New" w:cs="Courier New"/>
-        </w:rPr>
-        <w:t>end</w:t>
-      </w:r>
-      <w:proofErr w:type="gramEnd"/>
-      <w:r>
-        <w:rPr>
-          <w:rFonts w:ascii="Courier New" w:hAnsi="Courier New" w:cs="Courier New"/>
-        </w:rPr>
-        <w:t xml:space="preserve"> process;</w:t>
+        <w:t>end process;</w:t>
       </w:r>
     </w:p>
     <w:sectPr>
       <w:pgSz w:w="15840" w:h="12240" w:orient="landscape"/>
-      <w:pgMar w:top="720" w:right="720" w:bottom="720" w:left="720" w:header="720" w:footer="720" w:gutter="0"/>
+      <w:pgMar w:top="720" w:right="720" w:bottom="720" w:left="1152" w:header="720" w:footer="720" w:gutter="0"/>
       <w:lnNumType w:countBy="1" w:restart="continuous"/>
       <w:cols w:space="720"/>
       <w:docGrid w:linePitch="360"/>
@@ -3934,14 +3408,7 @@
       <w:rPr>
         <w:rFonts w:asciiTheme="majorHAnsi" w:eastAsiaTheme="majorEastAsia" w:hAnsiTheme="majorHAnsi" w:cstheme="majorBidi"/>
       </w:rPr>
-      <w:t xml:space="preserve"> </w:t>
-    </w:r>
-    <w:proofErr w:type="gramStart"/>
-    <w:r>
-      <w:rPr>
-        <w:rFonts w:asciiTheme="majorHAnsi" w:eastAsiaTheme="majorEastAsia" w:hAnsiTheme="majorHAnsi" w:cstheme="majorBidi"/>
-      </w:rPr>
-      <w:t>–</w:t>
+      <w:t xml:space="preserve"> –</w:t>
     </w:r>
     <w:r>
       <w:rPr>
@@ -3953,14 +3420,7 @@
       <w:rPr>
         <w:rFonts w:asciiTheme="majorHAnsi" w:eastAsiaTheme="majorEastAsia" w:hAnsiTheme="majorHAnsi" w:cstheme="majorBidi"/>
       </w:rPr>
-      <w:t>igital</w:t>
-    </w:r>
-    <w:proofErr w:type="gramEnd"/>
-    <w:r>
-      <w:rPr>
-        <w:rFonts w:asciiTheme="majorHAnsi" w:eastAsiaTheme="majorEastAsia" w:hAnsiTheme="majorHAnsi" w:cstheme="majorBidi"/>
-      </w:rPr>
-      <w:t xml:space="preserve"> Filters</w:t>
+      <w:t>igital Filters</w:t>
     </w:r>
     <w:r>
       <w:rPr>
@@ -3994,7 +3454,7 @@
         <w:rFonts w:asciiTheme="majorHAnsi" w:eastAsiaTheme="majorEastAsia" w:hAnsiTheme="majorHAnsi" w:cstheme="majorBidi"/>
         <w:noProof/>
       </w:rPr>
-      <w:t>1</w:t>
+      <w:t>2</w:t>
     </w:r>
     <w:r>
       <w:rPr>
@@ -5005,7 +4465,7 @@
 </file>
 
 <file path=customXml/itemProps1.xml><?xml version="1.0" encoding="utf-8"?>
-<ds:datastoreItem xmlns:ds="http://schemas.openxmlformats.org/officeDocument/2006/customXml" ds:itemID="{3DD3B45C-B027-4C88-AB04-FAD290D1AE19}">
+<ds:datastoreItem xmlns:ds="http://schemas.openxmlformats.org/officeDocument/2006/customXml" ds:itemID="{88743440-E335-4CF8-AAA7-5AE690AFA732}">
   <ds:schemaRefs>
     <ds:schemaRef ds:uri="http://schemas.openxmlformats.org/officeDocument/2006/bibliography"/>
   </ds:schemaRefs>

</xml_diff>

<commit_message>
Updating Lecture 26 Handout, Slides, and Spreadsheet.  Also, updating the schedule and minor updated to lab 2, 3, & 4.
</commit_message>
<xml_diff>
--- a/hand/hand26.docx
+++ b/hand/hand26.docx
@@ -533,28 +533,7 @@
                 <w:rFonts w:ascii="Calibri" w:eastAsia="Times New Roman" w:hAnsi="Calibri" w:cs="Times New Roman"/>
                 <w:color w:val="000000"/>
               </w:rPr>
-              <w:t>1</w:t>
-            </w:r>
-            <w:r>
-              <w:rPr>
-                <w:rFonts w:ascii="Calibri" w:eastAsia="Times New Roman" w:hAnsi="Calibri" w:cs="Times New Roman"/>
-                <w:color w:val="000000"/>
-              </w:rPr>
-              <w:t>,</w:t>
-            </w:r>
-            <w:r>
-              <w:rPr>
-                <w:rFonts w:ascii="Calibri" w:eastAsia="Times New Roman" w:hAnsi="Calibri" w:cs="Times New Roman"/>
-                <w:color w:val="000000"/>
-              </w:rPr>
-              <w:t>5</w:t>
-            </w:r>
-            <w:r>
-              <w:rPr>
-                <w:rFonts w:ascii="Calibri" w:eastAsia="Times New Roman" w:hAnsi="Calibri" w:cs="Times New Roman"/>
-                <w:color w:val="000000"/>
-              </w:rPr>
-              <w:t>00</w:t>
+              <w:t>1,500</w:t>
             </w:r>
           </w:p>
         </w:tc>
@@ -1322,8 +1301,6 @@
                 <w:color w:val="000000"/>
               </w:rPr>
             </w:pPr>
-            <w:bookmarkStart w:id="0" w:name="_GoBack"/>
-            <w:bookmarkEnd w:id="0"/>
             <w:r>
               <w:rPr>
                 <w:rFonts w:ascii="Calibri" w:eastAsia="Times New Roman" w:hAnsi="Calibri" w:cs="Times New Roman"/>
@@ -1887,11 +1864,13 @@
         <w:spacing w:after="0" w:line="240" w:lineRule="auto"/>
         <w:rPr>
           <w:rFonts w:ascii="Courier New" w:hAnsi="Courier New" w:cs="Courier New"/>
-        </w:rPr>
-      </w:pPr>
-      <w:r>
-        <w:rPr>
-          <w:rFonts w:ascii="Courier New" w:hAnsi="Courier New" w:cs="Courier New"/>
+          <w:sz w:val="20"/>
+        </w:rPr>
+      </w:pPr>
+      <w:r>
+        <w:rPr>
+          <w:rFonts w:ascii="Courier New" w:hAnsi="Courier New" w:cs="Courier New"/>
+          <w:sz w:val="20"/>
         </w:rPr>
         <w:lastRenderedPageBreak/>
         <w:t>-------------------------------------------------------------------------------------</w:t>
@@ -1905,14 +1884,15 @@
         <w:spacing w:after="0" w:line="240" w:lineRule="auto"/>
         <w:rPr>
           <w:rFonts w:ascii="Courier New" w:hAnsi="Courier New" w:cs="Courier New"/>
-        </w:rPr>
-      </w:pPr>
-      <w:r>
-        <w:rPr>
-          <w:rFonts w:ascii="Courier New" w:hAnsi="Courier New" w:cs="Courier New"/>
-        </w:rPr>
-        <w:tab/>
-        <w:t>ac97: ac97_wrapper</w:t>
+          <w:sz w:val="20"/>
+        </w:rPr>
+      </w:pPr>
+      <w:r>
+        <w:rPr>
+          <w:rFonts w:ascii="Courier New" w:hAnsi="Courier New" w:cs="Courier New"/>
+          <w:sz w:val="20"/>
+        </w:rPr>
+        <w:t>Audio_Codec : Audio_Codec_Wrapper</w:t>
       </w:r>
     </w:p>
     <w:p>
@@ -1923,14 +1903,15 @@
         <w:spacing w:after="0" w:line="240" w:lineRule="auto"/>
         <w:rPr>
           <w:rFonts w:ascii="Courier New" w:hAnsi="Courier New" w:cs="Courier New"/>
-        </w:rPr>
-      </w:pPr>
-      <w:r>
-        <w:rPr>
-          <w:rFonts w:ascii="Courier New" w:hAnsi="Courier New" w:cs="Courier New"/>
-        </w:rPr>
-        <w:tab/>
-        <w:t>port map (</w:t>
+          <w:sz w:val="20"/>
+        </w:rPr>
+      </w:pPr>
+      <w:r>
+        <w:rPr>
+          <w:rFonts w:ascii="Courier New" w:hAnsi="Courier New" w:cs="Courier New"/>
+          <w:sz w:val="20"/>
+        </w:rPr>
+        <w:t xml:space="preserve">    Port map ( clk =&gt; clk,</w:t>
       </w:r>
     </w:p>
     <w:p>
@@ -1941,45 +1922,15 @@
         <w:spacing w:after="0" w:line="240" w:lineRule="auto"/>
         <w:rPr>
           <w:rFonts w:ascii="Courier New" w:hAnsi="Courier New" w:cs="Courier New"/>
-        </w:rPr>
-      </w:pPr>
-      <w:r>
-        <w:rPr>
-          <w:rFonts w:ascii="Courier New" w:hAnsi="Courier New" w:cs="Courier New"/>
-        </w:rPr>
-        <w:tab/>
-      </w:r>
-      <w:r>
-        <w:rPr>
-          <w:rFonts w:ascii="Courier New" w:hAnsi="Courier New" w:cs="Courier New"/>
-        </w:rPr>
-        <w:tab/>
-        <w:t>reset =&gt; reset,</w:t>
-      </w:r>
-      <w:r>
-        <w:rPr>
-          <w:rFonts w:ascii="Courier New" w:hAnsi="Courier New" w:cs="Courier New"/>
-        </w:rPr>
-        <w:tab/>
-      </w:r>
-      <w:r>
-        <w:rPr>
-          <w:rFonts w:ascii="Courier New" w:hAnsi="Courier New" w:cs="Courier New"/>
-        </w:rPr>
-        <w:tab/>
-      </w:r>
-      <w:r>
-        <w:rPr>
-          <w:rFonts w:ascii="Courier New" w:hAnsi="Courier New" w:cs="Courier New"/>
-        </w:rPr>
-        <w:tab/>
-      </w:r>
-      <w:r>
-        <w:rPr>
-          <w:rFonts w:ascii="Courier New" w:hAnsi="Courier New" w:cs="Courier New"/>
-        </w:rPr>
-        <w:tab/>
-        <w:t>clk =&gt; clk,</w:t>
+          <w:sz w:val="20"/>
+        </w:rPr>
+      </w:pPr>
+      <w:r>
+        <w:rPr>
+          <w:rFonts w:ascii="Courier New" w:hAnsi="Courier New" w:cs="Courier New"/>
+          <w:sz w:val="20"/>
+        </w:rPr>
+        <w:t xml:space="preserve">        reset_n =&gt; reset_n, </w:t>
       </w:r>
     </w:p>
     <w:p>
@@ -1990,27 +1941,15 @@
         <w:spacing w:after="0" w:line="240" w:lineRule="auto"/>
         <w:rPr>
           <w:rFonts w:ascii="Courier New" w:hAnsi="Courier New" w:cs="Courier New"/>
-        </w:rPr>
-      </w:pPr>
-      <w:r>
-        <w:rPr>
-          <w:rFonts w:ascii="Courier New" w:hAnsi="Courier New" w:cs="Courier New"/>
-        </w:rPr>
-        <w:tab/>
-      </w:r>
-      <w:r>
-        <w:rPr>
-          <w:rFonts w:ascii="Courier New" w:hAnsi="Courier New" w:cs="Courier New"/>
-        </w:rPr>
-        <w:tab/>
-        <w:t>ac97_sdata_out =&gt; SDATA_OUT,</w:t>
-      </w:r>
-      <w:r>
-        <w:rPr>
-          <w:rFonts w:ascii="Courier New" w:hAnsi="Courier New" w:cs="Courier New"/>
-        </w:rPr>
-        <w:tab/>
-        <w:t>ac97_sdata_in  =&gt; SDATA_IN,</w:t>
+          <w:sz w:val="20"/>
+        </w:rPr>
+      </w:pPr>
+      <w:r>
+        <w:rPr>
+          <w:rFonts w:ascii="Courier New" w:hAnsi="Courier New" w:cs="Courier New"/>
+          <w:sz w:val="20"/>
+        </w:rPr>
+        <w:t xml:space="preserve">        ac_mclk =&gt; ac_mclk,</w:t>
       </w:r>
     </w:p>
     <w:p>
@@ -2021,39 +1960,15 @@
         <w:spacing w:after="0" w:line="240" w:lineRule="auto"/>
         <w:rPr>
           <w:rFonts w:ascii="Courier New" w:hAnsi="Courier New" w:cs="Courier New"/>
-        </w:rPr>
-      </w:pPr>
-      <w:r>
-        <w:rPr>
-          <w:rFonts w:ascii="Courier New" w:hAnsi="Courier New" w:cs="Courier New"/>
-        </w:rPr>
-        <w:tab/>
-      </w:r>
-      <w:r>
-        <w:rPr>
-          <w:rFonts w:ascii="Courier New" w:hAnsi="Courier New" w:cs="Courier New"/>
-        </w:rPr>
-        <w:tab/>
-        <w:t>ac97_sync  =&gt; SYNC,</w:t>
-      </w:r>
-      <w:r>
-        <w:rPr>
-          <w:rFonts w:ascii="Courier New" w:hAnsi="Courier New" w:cs="Courier New"/>
-        </w:rPr>
-        <w:tab/>
-      </w:r>
-      <w:r>
-        <w:rPr>
-          <w:rFonts w:ascii="Courier New" w:hAnsi="Courier New" w:cs="Courier New"/>
-        </w:rPr>
-        <w:tab/>
-      </w:r>
-      <w:r>
-        <w:rPr>
-          <w:rFonts w:ascii="Courier New" w:hAnsi="Courier New" w:cs="Courier New"/>
-        </w:rPr>
-        <w:tab/>
-        <w:t>ac97_bitclk   =&gt; BIT_CLK,</w:t>
+          <w:sz w:val="20"/>
+        </w:rPr>
+      </w:pPr>
+      <w:r>
+        <w:rPr>
+          <w:rFonts w:ascii="Courier New" w:hAnsi="Courier New" w:cs="Courier New"/>
+          <w:sz w:val="20"/>
+        </w:rPr>
+        <w:t xml:space="preserve">        ac_adc_sdata =&gt; ac_adc_sdata,</w:t>
       </w:r>
     </w:p>
     <w:p>
@@ -2064,27 +1979,15 @@
         <w:spacing w:after="0" w:line="240" w:lineRule="auto"/>
         <w:rPr>
           <w:rFonts w:ascii="Courier New" w:hAnsi="Courier New" w:cs="Courier New"/>
-        </w:rPr>
-      </w:pPr>
-      <w:r>
-        <w:rPr>
-          <w:rFonts w:ascii="Courier New" w:hAnsi="Courier New" w:cs="Courier New"/>
-        </w:rPr>
-        <w:tab/>
-      </w:r>
-      <w:r>
-        <w:rPr>
-          <w:rFonts w:ascii="Courier New" w:hAnsi="Courier New" w:cs="Courier New"/>
-        </w:rPr>
-        <w:tab/>
-        <w:t>ac97_n_reset  =&gt; AC97_n_RESET,</w:t>
-      </w:r>
-      <w:r>
-        <w:rPr>
-          <w:rFonts w:ascii="Courier New" w:hAnsi="Courier New" w:cs="Courier New"/>
-        </w:rPr>
-        <w:tab/>
-        <w:t>ac97_ready_sig =&gt; ready,</w:t>
+          <w:sz w:val="20"/>
+        </w:rPr>
+      </w:pPr>
+      <w:r>
+        <w:rPr>
+          <w:rFonts w:ascii="Courier New" w:hAnsi="Courier New" w:cs="Courier New"/>
+          <w:sz w:val="20"/>
+        </w:rPr>
+        <w:t xml:space="preserve">        ac_dac_sdata =&gt; ac_dac_sdata,</w:t>
       </w:r>
     </w:p>
     <w:p>
@@ -2095,39 +1998,15 @@
         <w:spacing w:after="0" w:line="240" w:lineRule="auto"/>
         <w:rPr>
           <w:rFonts w:ascii="Courier New" w:hAnsi="Courier New" w:cs="Courier New"/>
-        </w:rPr>
-      </w:pPr>
-      <w:r>
-        <w:rPr>
-          <w:rFonts w:ascii="Courier New" w:hAnsi="Courier New" w:cs="Courier New"/>
-        </w:rPr>
-        <w:tab/>
-      </w:r>
-      <w:r>
-        <w:rPr>
-          <w:rFonts w:ascii="Courier New" w:hAnsi="Courier New" w:cs="Courier New"/>
-        </w:rPr>
-        <w:tab/>
-        <w:t>L_out =&gt; LdacValue ,</w:t>
-      </w:r>
-      <w:r>
-        <w:rPr>
-          <w:rFonts w:ascii="Courier New" w:hAnsi="Courier New" w:cs="Courier New"/>
-        </w:rPr>
-        <w:tab/>
-      </w:r>
-      <w:r>
-        <w:rPr>
-          <w:rFonts w:ascii="Courier New" w:hAnsi="Courier New" w:cs="Courier New"/>
-        </w:rPr>
-        <w:tab/>
-      </w:r>
-      <w:r>
-        <w:rPr>
-          <w:rFonts w:ascii="Courier New" w:hAnsi="Courier New" w:cs="Courier New"/>
-        </w:rPr>
-        <w:tab/>
-        <w:t>R_out =&gt; RdacValue,</w:t>
+          <w:sz w:val="20"/>
+        </w:rPr>
+      </w:pPr>
+      <w:r>
+        <w:rPr>
+          <w:rFonts w:ascii="Courier New" w:hAnsi="Courier New" w:cs="Courier New"/>
+          <w:sz w:val="20"/>
+        </w:rPr>
+        <w:t xml:space="preserve">        ac_bclk =&gt; ac_bclk,</w:t>
       </w:r>
     </w:p>
     <w:p>
@@ -2138,39 +2017,15 @@
         <w:spacing w:after="0" w:line="240" w:lineRule="auto"/>
         <w:rPr>
           <w:rFonts w:ascii="Courier New" w:hAnsi="Courier New" w:cs="Courier New"/>
-        </w:rPr>
-      </w:pPr>
-      <w:r>
-        <w:rPr>
-          <w:rFonts w:ascii="Courier New" w:hAnsi="Courier New" w:cs="Courier New"/>
-        </w:rPr>
-        <w:tab/>
-      </w:r>
-      <w:r>
-        <w:rPr>
-          <w:rFonts w:ascii="Courier New" w:hAnsi="Courier New" w:cs="Courier New"/>
-        </w:rPr>
-        <w:tab/>
-        <w:t>L_in =&gt; LadcValue,</w:t>
-      </w:r>
-      <w:r>
-        <w:rPr>
-          <w:rFonts w:ascii="Courier New" w:hAnsi="Courier New" w:cs="Courier New"/>
-        </w:rPr>
-        <w:tab/>
-      </w:r>
-      <w:r>
-        <w:rPr>
-          <w:rFonts w:ascii="Courier New" w:hAnsi="Courier New" w:cs="Courier New"/>
-        </w:rPr>
-        <w:tab/>
-      </w:r>
-      <w:r>
-        <w:rPr>
-          <w:rFonts w:ascii="Courier New" w:hAnsi="Courier New" w:cs="Courier New"/>
-        </w:rPr>
-        <w:tab/>
-        <w:t>R_in =&gt; RadcValue);</w:t>
+          <w:sz w:val="20"/>
+        </w:rPr>
+      </w:pPr>
+      <w:r>
+        <w:rPr>
+          <w:rFonts w:ascii="Courier New" w:hAnsi="Courier New" w:cs="Courier New"/>
+          <w:sz w:val="20"/>
+        </w:rPr>
+        <w:t xml:space="preserve">        ac_lrclk =&gt; ac_lrclk,</w:t>
       </w:r>
     </w:p>
     <w:p>
@@ -2181,13 +2036,15 @@
         <w:spacing w:after="0" w:line="240" w:lineRule="auto"/>
         <w:rPr>
           <w:rFonts w:ascii="Courier New" w:hAnsi="Courier New" w:cs="Courier New"/>
-        </w:rPr>
-      </w:pPr>
-      <w:r>
-        <w:rPr>
-          <w:rFonts w:ascii="Courier New" w:hAnsi="Courier New" w:cs="Courier New"/>
-        </w:rPr>
-        <w:tab/>
+          <w:sz w:val="20"/>
+        </w:rPr>
+      </w:pPr>
+      <w:r>
+        <w:rPr>
+          <w:rFonts w:ascii="Courier New" w:hAnsi="Courier New" w:cs="Courier New"/>
+          <w:sz w:val="20"/>
+        </w:rPr>
+        <w:t xml:space="preserve">        ready =&gt; ready,</w:t>
       </w:r>
     </w:p>
     <w:p>
@@ -2198,14 +2055,15 @@
         <w:spacing w:after="0" w:line="240" w:lineRule="auto"/>
         <w:rPr>
           <w:rFonts w:ascii="Courier New" w:hAnsi="Courier New" w:cs="Courier New"/>
-        </w:rPr>
-      </w:pPr>
-      <w:r>
-        <w:rPr>
-          <w:rFonts w:ascii="Courier New" w:hAnsi="Courier New" w:cs="Courier New"/>
-        </w:rPr>
-        <w:tab/>
-        <w:t>left_filter_lpf1000: entity work.IIR_Biquad(arch)</w:t>
+          <w:sz w:val="20"/>
+        </w:rPr>
+      </w:pPr>
+      <w:r>
+        <w:rPr>
+          <w:rFonts w:ascii="Courier New" w:hAnsi="Courier New" w:cs="Courier New"/>
+          <w:sz w:val="20"/>
+        </w:rPr>
+        <w:t xml:space="preserve">        L_bus_in =&gt; LdacValue, -- left channel input to DAC</w:t>
       </w:r>
     </w:p>
     <w:p>
@@ -2216,32 +2074,15 @@
         <w:spacing w:after="0" w:line="240" w:lineRule="auto"/>
         <w:rPr>
           <w:rFonts w:ascii="Courier New" w:hAnsi="Courier New" w:cs="Courier New"/>
-        </w:rPr>
-      </w:pPr>
-      <w:r>
-        <w:rPr>
-          <w:rFonts w:ascii="Courier New" w:hAnsi="Courier New" w:cs="Courier New"/>
-        </w:rPr>
-        <w:tab/>
-      </w:r>
-      <w:r>
-        <w:rPr>
-          <w:rFonts w:ascii="Courier New" w:hAnsi="Courier New" w:cs="Courier New"/>
-        </w:rPr>
-        <w:tab/>
-        <w:t>-- low pass  2nd order butt</w:t>
-      </w:r>
-      <w:r>
-        <w:rPr>
-          <w:rFonts w:ascii="Courier New" w:hAnsi="Courier New" w:cs="Courier New"/>
-        </w:rPr>
-        <w:t>erworth</w:t>
-      </w:r>
-      <w:r>
-        <w:rPr>
-          <w:rFonts w:ascii="Courier New" w:hAnsi="Courier New" w:cs="Courier New"/>
-        </w:rPr>
-        <w:t xml:space="preserve">  fl = 1000Hz, Fs = 48000Hz</w:t>
+          <w:sz w:val="20"/>
+        </w:rPr>
+      </w:pPr>
+      <w:r>
+        <w:rPr>
+          <w:rFonts w:ascii="Courier New" w:hAnsi="Courier New" w:cs="Courier New"/>
+          <w:sz w:val="20"/>
+        </w:rPr>
+        <w:t xml:space="preserve">        R_bus_in =&gt; RdacValue, -- right channel input to DAC</w:t>
       </w:r>
     </w:p>
     <w:p>
@@ -2252,20 +2093,15 @@
         <w:spacing w:after="0" w:line="240" w:lineRule="auto"/>
         <w:rPr>
           <w:rFonts w:ascii="Courier New" w:hAnsi="Courier New" w:cs="Courier New"/>
-        </w:rPr>
-      </w:pPr>
-      <w:r>
-        <w:rPr>
-          <w:rFonts w:ascii="Courier New" w:hAnsi="Courier New" w:cs="Courier New"/>
-        </w:rPr>
-        <w:tab/>
-      </w:r>
-      <w:r>
-        <w:rPr>
-          <w:rFonts w:ascii="Courier New" w:hAnsi="Courier New" w:cs="Courier New"/>
-        </w:rPr>
-        <w:tab/>
-        <w:t>-- http://www.earlevel.com/main/2013/10/13/biquad-calculator-v2/</w:t>
+          <w:sz w:val="20"/>
+        </w:rPr>
+      </w:pPr>
+      <w:r>
+        <w:rPr>
+          <w:rFonts w:ascii="Courier New" w:hAnsi="Courier New" w:cs="Courier New"/>
+          <w:sz w:val="20"/>
+        </w:rPr>
+        <w:t xml:space="preserve">        L_bus_out =&gt; LadcValue, -- left channel output from ADC</w:t>
       </w:r>
     </w:p>
     <w:p>
@@ -2276,45 +2112,15 @@
         <w:spacing w:after="0" w:line="240" w:lineRule="auto"/>
         <w:rPr>
           <w:rFonts w:ascii="Courier New" w:hAnsi="Courier New" w:cs="Courier New"/>
-        </w:rPr>
-      </w:pPr>
-      <w:r>
-        <w:rPr>
-          <w:rFonts w:ascii="Courier New" w:hAnsi="Courier New" w:cs="Courier New"/>
-        </w:rPr>
-        <w:tab/>
-      </w:r>
-      <w:r>
-        <w:rPr>
-          <w:rFonts w:ascii="Courier New" w:hAnsi="Courier New" w:cs="Courier New"/>
-        </w:rPr>
-        <w:tab/>
-        <w:t>generic map</w:t>
-      </w:r>
-      <w:r>
-        <w:rPr>
-          <w:rFonts w:ascii="Courier New" w:hAnsi="Courier New" w:cs="Courier New"/>
-        </w:rPr>
-        <w:t xml:space="preserve">(Coef_b0 =&gt; B"00_00_0000_0100_0000_0010_1001_0110_1101", </w:t>
-      </w:r>
-      <w:r>
-        <w:rPr>
-          <w:rFonts w:ascii="Courier New" w:hAnsi="Courier New" w:cs="Courier New"/>
-        </w:rPr>
-        <w:tab/>
-      </w:r>
-      <w:r>
-        <w:rPr>
-          <w:rFonts w:ascii="Courier New" w:hAnsi="Courier New" w:cs="Courier New"/>
-        </w:rPr>
-        <w:tab/>
-        <w:t>-- +0.003916127</w:t>
-      </w:r>
-      <w:r>
-        <w:rPr>
-          <w:rFonts w:ascii="Courier New" w:hAnsi="Courier New" w:cs="Courier New"/>
-        </w:rPr>
-        <w:tab/>
+          <w:sz w:val="20"/>
+        </w:rPr>
+      </w:pPr>
+      <w:r>
+        <w:rPr>
+          <w:rFonts w:ascii="Courier New" w:hAnsi="Courier New" w:cs="Courier New"/>
+          <w:sz w:val="20"/>
+        </w:rPr>
+        <w:t xml:space="preserve">        R_bus_out =&gt; RadcValue, -- right channel output from ADC</w:t>
       </w:r>
     </w:p>
     <w:p>
@@ -2325,62 +2131,15 @@
         <w:spacing w:after="0" w:line="240" w:lineRule="auto"/>
         <w:rPr>
           <w:rFonts w:ascii="Courier New" w:hAnsi="Courier New" w:cs="Courier New"/>
-        </w:rPr>
-      </w:pPr>
-      <w:r>
-        <w:rPr>
-          <w:rFonts w:ascii="Courier New" w:hAnsi="Courier New" w:cs="Courier New"/>
-        </w:rPr>
-        <w:tab/>
-      </w:r>
-      <w:r>
-        <w:rPr>
-          <w:rFonts w:ascii="Courier New" w:hAnsi="Courier New" w:cs="Courier New"/>
-        </w:rPr>
-        <w:tab/>
-      </w:r>
-      <w:r>
-        <w:rPr>
-          <w:rFonts w:ascii="Courier New" w:hAnsi="Courier New" w:cs="Courier New"/>
-        </w:rPr>
-        <w:tab/>
-      </w:r>
-      <w:r>
-        <w:rPr>
-          <w:rFonts w:ascii="Courier New" w:hAnsi="Courier New" w:cs="Courier New"/>
-        </w:rPr>
-        <w:tab/>
-      </w:r>
-      <w:r>
-        <w:rPr>
-          <w:rFonts w:ascii="Courier New" w:hAnsi="Courier New" w:cs="Courier New"/>
-        </w:rPr>
-        <w:t xml:space="preserve"> </w:t>
-      </w:r>
-      <w:r>
-        <w:rPr>
-          <w:rFonts w:ascii="Courier New" w:hAnsi="Courier New" w:cs="Courier New"/>
-        </w:rPr>
-        <w:t>Coef_b1 =&gt; B"00_00_0000_1000_0000_0101_0010_1101_1010",</w:t>
-      </w:r>
-      <w:r>
-        <w:rPr>
-          <w:rFonts w:ascii="Courier New" w:hAnsi="Courier New" w:cs="Courier New"/>
-        </w:rPr>
-        <w:tab/>
-      </w:r>
-      <w:r>
-        <w:rPr>
-          <w:rFonts w:ascii="Courier New" w:hAnsi="Courier New" w:cs="Courier New"/>
-        </w:rPr>
-        <w:tab/>
-        <w:t>-- +0.007832253</w:t>
-      </w:r>
-      <w:r>
-        <w:rPr>
-          <w:rFonts w:ascii="Courier New" w:hAnsi="Courier New" w:cs="Courier New"/>
-        </w:rPr>
-        <w:tab/>
+          <w:sz w:val="20"/>
+        </w:rPr>
+      </w:pPr>
+      <w:r>
+        <w:rPr>
+          <w:rFonts w:ascii="Courier New" w:hAnsi="Courier New" w:cs="Courier New"/>
+          <w:sz w:val="20"/>
+        </w:rPr>
+        <w:t xml:space="preserve">        scl =&gt; scl,</w:t>
       </w:r>
     </w:p>
     <w:p>
@@ -2391,62 +2150,15 @@
         <w:spacing w:after="0" w:line="240" w:lineRule="auto"/>
         <w:rPr>
           <w:rFonts w:ascii="Courier New" w:hAnsi="Courier New" w:cs="Courier New"/>
-        </w:rPr>
-      </w:pPr>
-      <w:r>
-        <w:rPr>
-          <w:rFonts w:ascii="Courier New" w:hAnsi="Courier New" w:cs="Courier New"/>
-        </w:rPr>
-        <w:tab/>
-      </w:r>
-      <w:r>
-        <w:rPr>
-          <w:rFonts w:ascii="Courier New" w:hAnsi="Courier New" w:cs="Courier New"/>
-        </w:rPr>
-        <w:tab/>
-      </w:r>
-      <w:r>
-        <w:rPr>
-          <w:rFonts w:ascii="Courier New" w:hAnsi="Courier New" w:cs="Courier New"/>
-        </w:rPr>
-        <w:tab/>
-      </w:r>
-      <w:r>
-        <w:rPr>
-          <w:rFonts w:ascii="Courier New" w:hAnsi="Courier New" w:cs="Courier New"/>
-        </w:rPr>
-        <w:tab/>
-      </w:r>
-      <w:r>
-        <w:rPr>
-          <w:rFonts w:ascii="Courier New" w:hAnsi="Courier New" w:cs="Courier New"/>
-        </w:rPr>
-        <w:t xml:space="preserve"> </w:t>
-      </w:r>
-      <w:r>
-        <w:rPr>
-          <w:rFonts w:ascii="Courier New" w:hAnsi="Courier New" w:cs="Courier New"/>
-        </w:rPr>
-        <w:t>Coef_b2 =&gt; B"00_00_0000_0100_0000_0010_1001_0110_1101",</w:t>
-      </w:r>
-      <w:r>
-        <w:rPr>
-          <w:rFonts w:ascii="Courier New" w:hAnsi="Courier New" w:cs="Courier New"/>
-        </w:rPr>
-        <w:tab/>
-      </w:r>
-      <w:r>
-        <w:rPr>
-          <w:rFonts w:ascii="Courier New" w:hAnsi="Courier New" w:cs="Courier New"/>
-        </w:rPr>
-        <w:tab/>
-        <w:t>-- +0.003916127</w:t>
-      </w:r>
-      <w:r>
-        <w:rPr>
-          <w:rFonts w:ascii="Courier New" w:hAnsi="Courier New" w:cs="Courier New"/>
-        </w:rPr>
-        <w:tab/>
+          <w:sz w:val="20"/>
+        </w:rPr>
+      </w:pPr>
+      <w:r>
+        <w:rPr>
+          <w:rFonts w:ascii="Courier New" w:hAnsi="Courier New" w:cs="Courier New"/>
+          <w:sz w:val="20"/>
+        </w:rPr>
+        <w:t xml:space="preserve">        sda =&gt; sda);</w:t>
       </w:r>
     </w:p>
     <w:p>
@@ -2457,62 +2169,16 @@
         <w:spacing w:after="0" w:line="240" w:lineRule="auto"/>
         <w:rPr>
           <w:rFonts w:ascii="Courier New" w:hAnsi="Courier New" w:cs="Courier New"/>
-        </w:rPr>
-      </w:pPr>
-      <w:r>
-        <w:rPr>
-          <w:rFonts w:ascii="Courier New" w:hAnsi="Courier New" w:cs="Courier New"/>
-        </w:rPr>
-        <w:tab/>
-      </w:r>
-      <w:r>
-        <w:rPr>
-          <w:rFonts w:ascii="Courier New" w:hAnsi="Courier New" w:cs="Courier New"/>
-        </w:rPr>
-        <w:tab/>
-      </w:r>
-      <w:r>
-        <w:rPr>
-          <w:rFonts w:ascii="Courier New" w:hAnsi="Courier New" w:cs="Courier New"/>
-        </w:rPr>
-        <w:tab/>
-      </w:r>
-      <w:r>
-        <w:rPr>
-          <w:rFonts w:ascii="Courier New" w:hAnsi="Courier New" w:cs="Courier New"/>
-        </w:rPr>
-        <w:tab/>
-      </w:r>
-      <w:r>
-        <w:rPr>
-          <w:rFonts w:ascii="Courier New" w:hAnsi="Courier New" w:cs="Courier New"/>
-        </w:rPr>
-        <w:t xml:space="preserve"> </w:t>
-      </w:r>
-      <w:r>
-        <w:rPr>
-          <w:rFonts w:ascii="Courier New" w:hAnsi="Courier New" w:cs="Courier New"/>
-        </w:rPr>
-        <w:t>Coef_a1 =&gt; B"10_00_1011_1101_0001_0111_0011_1010_0010",</w:t>
-      </w:r>
-      <w:r>
-        <w:rPr>
-          <w:rFonts w:ascii="Courier New" w:hAnsi="Courier New" w:cs="Courier New"/>
-        </w:rPr>
-        <w:tab/>
-      </w:r>
-      <w:r>
-        <w:rPr>
-          <w:rFonts w:ascii="Courier New" w:hAnsi="Courier New" w:cs="Courier New"/>
-        </w:rPr>
-        <w:tab/>
-        <w:t>-- -1.815341083</w:t>
-      </w:r>
-      <w:r>
-        <w:rPr>
-          <w:rFonts w:ascii="Courier New" w:hAnsi="Courier New" w:cs="Courier New"/>
-        </w:rPr>
-        <w:tab/>
+          <w:sz w:val="20"/>
+        </w:rPr>
+      </w:pPr>
+      <w:r>
+        <w:rPr>
+          <w:rFonts w:ascii="Courier New" w:hAnsi="Courier New" w:cs="Courier New"/>
+          <w:sz w:val="20"/>
+        </w:rPr>
+        <w:tab/>
+        <w:t>left_filter_lpf1000: entity work.IIR_Biquad(arch)</w:t>
       </w:r>
     </w:p>
     <w:p>
@@ -2523,74 +2189,23 @@
         <w:spacing w:after="0" w:line="240" w:lineRule="auto"/>
         <w:rPr>
           <w:rFonts w:ascii="Courier New" w:hAnsi="Courier New" w:cs="Courier New"/>
-        </w:rPr>
-      </w:pPr>
-      <w:r>
-        <w:rPr>
-          <w:rFonts w:ascii="Courier New" w:hAnsi="Courier New" w:cs="Courier New"/>
-        </w:rPr>
-        <w:tab/>
-      </w:r>
-      <w:r>
-        <w:rPr>
-          <w:rFonts w:ascii="Courier New" w:hAnsi="Courier New" w:cs="Courier New"/>
-        </w:rPr>
-        <w:tab/>
-      </w:r>
-      <w:r>
-        <w:rPr>
-          <w:rFonts w:ascii="Courier New" w:hAnsi="Courier New" w:cs="Courier New"/>
-        </w:rPr>
-        <w:tab/>
-      </w:r>
-      <w:r>
-        <w:rPr>
-          <w:rFonts w:ascii="Courier New" w:hAnsi="Courier New" w:cs="Courier New"/>
-        </w:rPr>
-        <w:tab/>
-      </w:r>
-      <w:r>
-        <w:rPr>
-          <w:rFonts w:ascii="Courier New" w:hAnsi="Courier New" w:cs="Courier New"/>
-        </w:rPr>
-        <w:t xml:space="preserve"> </w:t>
-      </w:r>
-      <w:r>
-        <w:rPr>
-          <w:rFonts w:ascii="Courier New" w:hAnsi="Courier New" w:cs="Courier New"/>
-        </w:rPr>
-        <w:t>Coef_a2 =&gt; B"00_11_0101_0010_1111_0011_00</w:t>
-      </w:r>
-      <w:r>
-        <w:rPr>
-          <w:rFonts w:ascii="Courier New" w:hAnsi="Courier New" w:cs="Courier New"/>
-        </w:rPr>
-        <w:t>10_0001_0001")</w:t>
-      </w:r>
-      <w:r>
-        <w:rPr>
-          <w:rFonts w:ascii="Courier New" w:hAnsi="Courier New" w:cs="Courier New"/>
-        </w:rPr>
-        <w:tab/>
-      </w:r>
-      <w:r>
-        <w:rPr>
-          <w:rFonts w:ascii="Courier New" w:hAnsi="Courier New" w:cs="Courier New"/>
-        </w:rPr>
-        <w:tab/>
-        <w:t>-- +0.831005589</w:t>
-      </w:r>
-      <w:r>
-        <w:rPr>
-          <w:rFonts w:ascii="Courier New" w:hAnsi="Courier New" w:cs="Courier New"/>
-        </w:rPr>
-        <w:tab/>
-      </w:r>
-      <w:r>
-        <w:rPr>
-          <w:rFonts w:ascii="Courier New" w:hAnsi="Courier New" w:cs="Courier New"/>
-        </w:rPr>
-        <w:tab/>
+          <w:sz w:val="20"/>
+        </w:rPr>
+      </w:pPr>
+      <w:r>
+        <w:rPr>
+          <w:rFonts w:ascii="Courier New" w:hAnsi="Courier New" w:cs="Courier New"/>
+          <w:sz w:val="20"/>
+        </w:rPr>
+        <w:tab/>
+      </w:r>
+      <w:r>
+        <w:rPr>
+          <w:rFonts w:ascii="Courier New" w:hAnsi="Courier New" w:cs="Courier New"/>
+          <w:sz w:val="20"/>
+        </w:rPr>
+        <w:tab/>
+        <w:t>-- low pass  2nd order butterworth  fl = 1000Hz, Fs = 48000Hz</w:t>
       </w:r>
     </w:p>
     <w:p>
@@ -2601,32 +2216,23 @@
         <w:spacing w:after="0" w:line="240" w:lineRule="auto"/>
         <w:rPr>
           <w:rFonts w:ascii="Courier New" w:hAnsi="Courier New" w:cs="Courier New"/>
-        </w:rPr>
-      </w:pPr>
-      <w:r>
-        <w:rPr>
-          <w:rFonts w:ascii="Courier New" w:hAnsi="Courier New" w:cs="Courier New"/>
-        </w:rPr>
-        <w:tab/>
-      </w:r>
-      <w:r>
-        <w:rPr>
-          <w:rFonts w:ascii="Courier New" w:hAnsi="Courier New" w:cs="Courier New"/>
-        </w:rPr>
-        <w:tab/>
-        <w:t>port map (</w:t>
-      </w:r>
-      <w:r>
-        <w:rPr>
-          <w:rFonts w:ascii="Courier New" w:hAnsi="Courier New" w:cs="Courier New"/>
-        </w:rPr>
-        <w:tab/>
-      </w:r>
-      <w:r>
-        <w:rPr>
-          <w:rFonts w:ascii="Courier New" w:hAnsi="Courier New" w:cs="Courier New"/>
-        </w:rPr>
-        <w:t xml:space="preserve">clk =&gt; clk, </w:t>
+          <w:sz w:val="20"/>
+        </w:rPr>
+      </w:pPr>
+      <w:r>
+        <w:rPr>
+          <w:rFonts w:ascii="Courier New" w:hAnsi="Courier New" w:cs="Courier New"/>
+          <w:sz w:val="20"/>
+        </w:rPr>
+        <w:tab/>
+      </w:r>
+      <w:r>
+        <w:rPr>
+          <w:rFonts w:ascii="Courier New" w:hAnsi="Courier New" w:cs="Courier New"/>
+          <w:sz w:val="20"/>
+        </w:rPr>
+        <w:tab/>
+        <w:t>-- http://www.earlevel.com/main/2013/10/13/biquad-calculator-v2/</w:t>
       </w:r>
     </w:p>
     <w:p>
@@ -2637,37 +2243,45 @@
         <w:spacing w:after="0" w:line="240" w:lineRule="auto"/>
         <w:rPr>
           <w:rFonts w:ascii="Courier New" w:hAnsi="Courier New" w:cs="Courier New"/>
-        </w:rPr>
-      </w:pPr>
-      <w:r>
-        <w:rPr>
-          <w:rFonts w:ascii="Courier New" w:hAnsi="Courier New" w:cs="Courier New"/>
-        </w:rPr>
-        <w:tab/>
-      </w:r>
-      <w:r>
-        <w:rPr>
-          <w:rFonts w:ascii="Courier New" w:hAnsi="Courier New" w:cs="Courier New"/>
-        </w:rPr>
-        <w:tab/>
-      </w:r>
-      <w:r>
-        <w:rPr>
-          <w:rFonts w:ascii="Courier New" w:hAnsi="Courier New" w:cs="Courier New"/>
-        </w:rPr>
-        <w:tab/>
-      </w:r>
-      <w:r>
-        <w:rPr>
-          <w:rFonts w:ascii="Courier New" w:hAnsi="Courier New" w:cs="Courier New"/>
-        </w:rPr>
-        <w:tab/>
-      </w:r>
-      <w:r>
-        <w:rPr>
-          <w:rFonts w:ascii="Courier New" w:hAnsi="Courier New" w:cs="Courier New"/>
-        </w:rPr>
-        <w:t xml:space="preserve">n_reset =&gt; reset, </w:t>
+          <w:sz w:val="20"/>
+        </w:rPr>
+      </w:pPr>
+      <w:r>
+        <w:rPr>
+          <w:rFonts w:ascii="Courier New" w:hAnsi="Courier New" w:cs="Courier New"/>
+          <w:sz w:val="20"/>
+        </w:rPr>
+        <w:tab/>
+      </w:r>
+      <w:r>
+        <w:rPr>
+          <w:rFonts w:ascii="Courier New" w:hAnsi="Courier New" w:cs="Courier New"/>
+          <w:sz w:val="20"/>
+        </w:rPr>
+        <w:tab/>
+        <w:t xml:space="preserve">generic map(Coef_b0 =&gt; B"00_00_0000_0100_0000_0010_1001_0110_1101", </w:t>
+      </w:r>
+      <w:r>
+        <w:rPr>
+          <w:rFonts w:ascii="Courier New" w:hAnsi="Courier New" w:cs="Courier New"/>
+          <w:sz w:val="20"/>
+        </w:rPr>
+        <w:tab/>
+      </w:r>
+      <w:r>
+        <w:rPr>
+          <w:rFonts w:ascii="Courier New" w:hAnsi="Courier New" w:cs="Courier New"/>
+          <w:sz w:val="20"/>
+        </w:rPr>
+        <w:tab/>
+        <w:t>-- +0.003916127</w:t>
+      </w:r>
+      <w:r>
+        <w:rPr>
+          <w:rFonts w:ascii="Courier New" w:hAnsi="Courier New" w:cs="Courier New"/>
+          <w:sz w:val="20"/>
+        </w:rPr>
+        <w:tab/>
       </w:r>
     </w:p>
     <w:p>
@@ -2678,37 +2292,59 @@
         <w:spacing w:after="0" w:line="240" w:lineRule="auto"/>
         <w:rPr>
           <w:rFonts w:ascii="Courier New" w:hAnsi="Courier New" w:cs="Courier New"/>
-        </w:rPr>
-      </w:pPr>
-      <w:r>
-        <w:rPr>
-          <w:rFonts w:ascii="Courier New" w:hAnsi="Courier New" w:cs="Courier New"/>
-        </w:rPr>
-        <w:tab/>
-      </w:r>
-      <w:r>
-        <w:rPr>
-          <w:rFonts w:ascii="Courier New" w:hAnsi="Courier New" w:cs="Courier New"/>
-        </w:rPr>
-        <w:tab/>
-      </w:r>
-      <w:r>
-        <w:rPr>
-          <w:rFonts w:ascii="Courier New" w:hAnsi="Courier New" w:cs="Courier New"/>
-        </w:rPr>
-        <w:tab/>
-      </w:r>
-      <w:r>
-        <w:rPr>
-          <w:rFonts w:ascii="Courier New" w:hAnsi="Courier New" w:cs="Courier New"/>
-        </w:rPr>
-        <w:tab/>
-      </w:r>
-      <w:r>
-        <w:rPr>
-          <w:rFonts w:ascii="Courier New" w:hAnsi="Courier New" w:cs="Courier New"/>
-        </w:rPr>
-        <w:t xml:space="preserve">sample_trig =&gt; ready, </w:t>
+          <w:sz w:val="20"/>
+        </w:rPr>
+      </w:pPr>
+      <w:r>
+        <w:rPr>
+          <w:rFonts w:ascii="Courier New" w:hAnsi="Courier New" w:cs="Courier New"/>
+          <w:sz w:val="20"/>
+        </w:rPr>
+        <w:tab/>
+      </w:r>
+      <w:r>
+        <w:rPr>
+          <w:rFonts w:ascii="Courier New" w:hAnsi="Courier New" w:cs="Courier New"/>
+          <w:sz w:val="20"/>
+        </w:rPr>
+        <w:tab/>
+      </w:r>
+      <w:r>
+        <w:rPr>
+          <w:rFonts w:ascii="Courier New" w:hAnsi="Courier New" w:cs="Courier New"/>
+          <w:sz w:val="20"/>
+        </w:rPr>
+        <w:tab/>
+      </w:r>
+      <w:r>
+        <w:rPr>
+          <w:rFonts w:ascii="Courier New" w:hAnsi="Courier New" w:cs="Courier New"/>
+          <w:sz w:val="20"/>
+        </w:rPr>
+        <w:tab/>
+        <w:t xml:space="preserve"> Coef_b1 =&gt; B"00_00_0000_1000_0000_0101_0010_1101_1010",</w:t>
+      </w:r>
+      <w:r>
+        <w:rPr>
+          <w:rFonts w:ascii="Courier New" w:hAnsi="Courier New" w:cs="Courier New"/>
+          <w:sz w:val="20"/>
+        </w:rPr>
+        <w:tab/>
+      </w:r>
+      <w:r>
+        <w:rPr>
+          <w:rFonts w:ascii="Courier New" w:hAnsi="Courier New" w:cs="Courier New"/>
+          <w:sz w:val="20"/>
+        </w:rPr>
+        <w:tab/>
+        <w:t>-- +0.007832253</w:t>
+      </w:r>
+      <w:r>
+        <w:rPr>
+          <w:rFonts w:ascii="Courier New" w:hAnsi="Courier New" w:cs="Courier New"/>
+          <w:sz w:val="20"/>
+        </w:rPr>
+        <w:tab/>
       </w:r>
     </w:p>
     <w:p>
@@ -2719,37 +2355,59 @@
         <w:spacing w:after="0" w:line="240" w:lineRule="auto"/>
         <w:rPr>
           <w:rFonts w:ascii="Courier New" w:hAnsi="Courier New" w:cs="Courier New"/>
-        </w:rPr>
-      </w:pPr>
-      <w:r>
-        <w:rPr>
-          <w:rFonts w:ascii="Courier New" w:hAnsi="Courier New" w:cs="Courier New"/>
-        </w:rPr>
-        <w:tab/>
-      </w:r>
-      <w:r>
-        <w:rPr>
-          <w:rFonts w:ascii="Courier New" w:hAnsi="Courier New" w:cs="Courier New"/>
-        </w:rPr>
-        <w:tab/>
-      </w:r>
-      <w:r>
-        <w:rPr>
-          <w:rFonts w:ascii="Courier New" w:hAnsi="Courier New" w:cs="Courier New"/>
-        </w:rPr>
-        <w:tab/>
-      </w:r>
-      <w:r>
-        <w:rPr>
-          <w:rFonts w:ascii="Courier New" w:hAnsi="Courier New" w:cs="Courier New"/>
-        </w:rPr>
-        <w:tab/>
-      </w:r>
-      <w:r>
-        <w:rPr>
-          <w:rFonts w:ascii="Courier New" w:hAnsi="Courier New" w:cs="Courier New"/>
-        </w:rPr>
-        <w:t xml:space="preserve">X_in =&gt; LadcValue, </w:t>
+          <w:sz w:val="20"/>
+        </w:rPr>
+      </w:pPr>
+      <w:r>
+        <w:rPr>
+          <w:rFonts w:ascii="Courier New" w:hAnsi="Courier New" w:cs="Courier New"/>
+          <w:sz w:val="20"/>
+        </w:rPr>
+        <w:tab/>
+      </w:r>
+      <w:r>
+        <w:rPr>
+          <w:rFonts w:ascii="Courier New" w:hAnsi="Courier New" w:cs="Courier New"/>
+          <w:sz w:val="20"/>
+        </w:rPr>
+        <w:tab/>
+      </w:r>
+      <w:r>
+        <w:rPr>
+          <w:rFonts w:ascii="Courier New" w:hAnsi="Courier New" w:cs="Courier New"/>
+          <w:sz w:val="20"/>
+        </w:rPr>
+        <w:tab/>
+      </w:r>
+      <w:r>
+        <w:rPr>
+          <w:rFonts w:ascii="Courier New" w:hAnsi="Courier New" w:cs="Courier New"/>
+          <w:sz w:val="20"/>
+        </w:rPr>
+        <w:tab/>
+        <w:t xml:space="preserve"> Coef_b2 =&gt; B"00_00_0000_0100_0000_0010_1001_0110_1101",</w:t>
+      </w:r>
+      <w:r>
+        <w:rPr>
+          <w:rFonts w:ascii="Courier New" w:hAnsi="Courier New" w:cs="Courier New"/>
+          <w:sz w:val="20"/>
+        </w:rPr>
+        <w:tab/>
+      </w:r>
+      <w:r>
+        <w:rPr>
+          <w:rFonts w:ascii="Courier New" w:hAnsi="Courier New" w:cs="Courier New"/>
+          <w:sz w:val="20"/>
+        </w:rPr>
+        <w:tab/>
+        <w:t>-- +0.003916127</w:t>
+      </w:r>
+      <w:r>
+        <w:rPr>
+          <w:rFonts w:ascii="Courier New" w:hAnsi="Courier New" w:cs="Courier New"/>
+          <w:sz w:val="20"/>
+        </w:rPr>
+        <w:tab/>
       </w:r>
     </w:p>
     <w:p>
@@ -2760,37 +2418,59 @@
         <w:spacing w:after="0" w:line="240" w:lineRule="auto"/>
         <w:rPr>
           <w:rFonts w:ascii="Courier New" w:hAnsi="Courier New" w:cs="Courier New"/>
-        </w:rPr>
-      </w:pPr>
-      <w:r>
-        <w:rPr>
-          <w:rFonts w:ascii="Courier New" w:hAnsi="Courier New" w:cs="Courier New"/>
-        </w:rPr>
-        <w:tab/>
-      </w:r>
-      <w:r>
-        <w:rPr>
-          <w:rFonts w:ascii="Courier New" w:hAnsi="Courier New" w:cs="Courier New"/>
-        </w:rPr>
-        <w:tab/>
-      </w:r>
-      <w:r>
-        <w:rPr>
-          <w:rFonts w:ascii="Courier New" w:hAnsi="Courier New" w:cs="Courier New"/>
-        </w:rPr>
-        <w:tab/>
-      </w:r>
-      <w:r>
-        <w:rPr>
-          <w:rFonts w:ascii="Courier New" w:hAnsi="Courier New" w:cs="Courier New"/>
-        </w:rPr>
-        <w:tab/>
-      </w:r>
-      <w:r>
-        <w:rPr>
-          <w:rFonts w:ascii="Courier New" w:hAnsi="Courier New" w:cs="Courier New"/>
-        </w:rPr>
-        <w:t xml:space="preserve">filter_done =&gt; OPEN, </w:t>
+          <w:sz w:val="20"/>
+        </w:rPr>
+      </w:pPr>
+      <w:r>
+        <w:rPr>
+          <w:rFonts w:ascii="Courier New" w:hAnsi="Courier New" w:cs="Courier New"/>
+          <w:sz w:val="20"/>
+        </w:rPr>
+        <w:tab/>
+      </w:r>
+      <w:r>
+        <w:rPr>
+          <w:rFonts w:ascii="Courier New" w:hAnsi="Courier New" w:cs="Courier New"/>
+          <w:sz w:val="20"/>
+        </w:rPr>
+        <w:tab/>
+      </w:r>
+      <w:r>
+        <w:rPr>
+          <w:rFonts w:ascii="Courier New" w:hAnsi="Courier New" w:cs="Courier New"/>
+          <w:sz w:val="20"/>
+        </w:rPr>
+        <w:tab/>
+      </w:r>
+      <w:r>
+        <w:rPr>
+          <w:rFonts w:ascii="Courier New" w:hAnsi="Courier New" w:cs="Courier New"/>
+          <w:sz w:val="20"/>
+        </w:rPr>
+        <w:tab/>
+        <w:t xml:space="preserve"> Coef_a1 =&gt; B"10_00_1011_1101_0001_0111_0011_1010_0010",</w:t>
+      </w:r>
+      <w:r>
+        <w:rPr>
+          <w:rFonts w:ascii="Courier New" w:hAnsi="Courier New" w:cs="Courier New"/>
+          <w:sz w:val="20"/>
+        </w:rPr>
+        <w:tab/>
+      </w:r>
+      <w:r>
+        <w:rPr>
+          <w:rFonts w:ascii="Courier New" w:hAnsi="Courier New" w:cs="Courier New"/>
+          <w:sz w:val="20"/>
+        </w:rPr>
+        <w:tab/>
+        <w:t>-- -1.815341083</w:t>
+      </w:r>
+      <w:r>
+        <w:rPr>
+          <w:rFonts w:ascii="Courier New" w:hAnsi="Courier New" w:cs="Courier New"/>
+          <w:sz w:val="20"/>
+        </w:rPr>
+        <w:tab/>
       </w:r>
     </w:p>
     <w:p>
@@ -2801,37 +2481,66 @@
         <w:spacing w:after="0" w:line="240" w:lineRule="auto"/>
         <w:rPr>
           <w:rFonts w:ascii="Courier New" w:hAnsi="Courier New" w:cs="Courier New"/>
-        </w:rPr>
-      </w:pPr>
-      <w:r>
-        <w:rPr>
-          <w:rFonts w:ascii="Courier New" w:hAnsi="Courier New" w:cs="Courier New"/>
-        </w:rPr>
-        <w:tab/>
-      </w:r>
-      <w:r>
-        <w:rPr>
-          <w:rFonts w:ascii="Courier New" w:hAnsi="Courier New" w:cs="Courier New"/>
-        </w:rPr>
-        <w:tab/>
-      </w:r>
-      <w:r>
-        <w:rPr>
-          <w:rFonts w:ascii="Courier New" w:hAnsi="Courier New" w:cs="Courier New"/>
-        </w:rPr>
-        <w:tab/>
-      </w:r>
-      <w:r>
-        <w:rPr>
-          <w:rFonts w:ascii="Courier New" w:hAnsi="Courier New" w:cs="Courier New"/>
-        </w:rPr>
-        <w:tab/>
-      </w:r>
-      <w:r>
-        <w:rPr>
-          <w:rFonts w:ascii="Courier New" w:hAnsi="Courier New" w:cs="Courier New"/>
-        </w:rPr>
-        <w:t>Y_out =&gt; L_filter_lpf1000);</w:t>
+          <w:sz w:val="20"/>
+        </w:rPr>
+      </w:pPr>
+      <w:r>
+        <w:rPr>
+          <w:rFonts w:ascii="Courier New" w:hAnsi="Courier New" w:cs="Courier New"/>
+          <w:sz w:val="20"/>
+        </w:rPr>
+        <w:tab/>
+      </w:r>
+      <w:r>
+        <w:rPr>
+          <w:rFonts w:ascii="Courier New" w:hAnsi="Courier New" w:cs="Courier New"/>
+          <w:sz w:val="20"/>
+        </w:rPr>
+        <w:tab/>
+      </w:r>
+      <w:r>
+        <w:rPr>
+          <w:rFonts w:ascii="Courier New" w:hAnsi="Courier New" w:cs="Courier New"/>
+          <w:sz w:val="20"/>
+        </w:rPr>
+        <w:tab/>
+      </w:r>
+      <w:r>
+        <w:rPr>
+          <w:rFonts w:ascii="Courier New" w:hAnsi="Courier New" w:cs="Courier New"/>
+          <w:sz w:val="20"/>
+        </w:rPr>
+        <w:tab/>
+        <w:t xml:space="preserve"> Coef_a2 =&gt; B"00_11_0101_0010_1111_0011_0010_0001_0001")</w:t>
+      </w:r>
+      <w:r>
+        <w:rPr>
+          <w:rFonts w:ascii="Courier New" w:hAnsi="Courier New" w:cs="Courier New"/>
+          <w:sz w:val="20"/>
+        </w:rPr>
+        <w:tab/>
+      </w:r>
+      <w:r>
+        <w:rPr>
+          <w:rFonts w:ascii="Courier New" w:hAnsi="Courier New" w:cs="Courier New"/>
+          <w:sz w:val="20"/>
+        </w:rPr>
+        <w:tab/>
+        <w:t>-- +0.831005589</w:t>
+      </w:r>
+      <w:r>
+        <w:rPr>
+          <w:rFonts w:ascii="Courier New" w:hAnsi="Courier New" w:cs="Courier New"/>
+          <w:sz w:val="20"/>
+        </w:rPr>
+        <w:tab/>
+      </w:r>
+      <w:r>
+        <w:rPr>
+          <w:rFonts w:ascii="Courier New" w:hAnsi="Courier New" w:cs="Courier New"/>
+          <w:sz w:val="20"/>
+        </w:rPr>
+        <w:tab/>
       </w:r>
     </w:p>
     <w:p>
@@ -2842,19 +2551,31 @@
         <w:spacing w:after="0" w:line="240" w:lineRule="auto"/>
         <w:rPr>
           <w:rFonts w:ascii="Courier New" w:hAnsi="Courier New" w:cs="Courier New"/>
-        </w:rPr>
-      </w:pPr>
-      <w:r>
-        <w:rPr>
-          <w:rFonts w:ascii="Courier New" w:hAnsi="Courier New" w:cs="Courier New"/>
-        </w:rPr>
-        <w:tab/>
-      </w:r>
-      <w:r>
-        <w:rPr>
-          <w:rFonts w:ascii="Courier New" w:hAnsi="Courier New" w:cs="Courier New"/>
-        </w:rPr>
-        <w:tab/>
+          <w:sz w:val="20"/>
+        </w:rPr>
+      </w:pPr>
+      <w:r>
+        <w:rPr>
+          <w:rFonts w:ascii="Courier New" w:hAnsi="Courier New" w:cs="Courier New"/>
+          <w:sz w:val="20"/>
+        </w:rPr>
+        <w:tab/>
+      </w:r>
+      <w:r>
+        <w:rPr>
+          <w:rFonts w:ascii="Courier New" w:hAnsi="Courier New" w:cs="Courier New"/>
+          <w:sz w:val="20"/>
+        </w:rPr>
+        <w:tab/>
+        <w:t>port map (</w:t>
+      </w:r>
+      <w:r>
+        <w:rPr>
+          <w:rFonts w:ascii="Courier New" w:hAnsi="Courier New" w:cs="Courier New"/>
+          <w:sz w:val="20"/>
+        </w:rPr>
+        <w:tab/>
+        <w:t xml:space="preserve">clk =&gt; clk, </w:t>
       </w:r>
     </w:p>
     <w:p>
@@ -2865,14 +2586,37 @@
         <w:spacing w:after="0" w:line="240" w:lineRule="auto"/>
         <w:rPr>
           <w:rFonts w:ascii="Courier New" w:hAnsi="Courier New" w:cs="Courier New"/>
-        </w:rPr>
-      </w:pPr>
-      <w:r>
-        <w:rPr>
-          <w:rFonts w:ascii="Courier New" w:hAnsi="Courier New" w:cs="Courier New"/>
-        </w:rPr>
-        <w:tab/>
-        <w:t>process (clk)</w:t>
+          <w:sz w:val="20"/>
+        </w:rPr>
+      </w:pPr>
+      <w:r>
+        <w:rPr>
+          <w:rFonts w:ascii="Courier New" w:hAnsi="Courier New" w:cs="Courier New"/>
+          <w:sz w:val="20"/>
+        </w:rPr>
+        <w:tab/>
+      </w:r>
+      <w:r>
+        <w:rPr>
+          <w:rFonts w:ascii="Courier New" w:hAnsi="Courier New" w:cs="Courier New"/>
+          <w:sz w:val="20"/>
+        </w:rPr>
+        <w:tab/>
+      </w:r>
+      <w:r>
+        <w:rPr>
+          <w:rFonts w:ascii="Courier New" w:hAnsi="Courier New" w:cs="Courier New"/>
+          <w:sz w:val="20"/>
+        </w:rPr>
+        <w:tab/>
+      </w:r>
+      <w:r>
+        <w:rPr>
+          <w:rFonts w:ascii="Courier New" w:hAnsi="Courier New" w:cs="Courier New"/>
+          <w:sz w:val="20"/>
+        </w:rPr>
+        <w:tab/>
+        <w:t xml:space="preserve">n_reset =&gt; reset, </w:t>
       </w:r>
     </w:p>
     <w:p>
@@ -2883,14 +2627,37 @@
         <w:spacing w:after="0" w:line="240" w:lineRule="auto"/>
         <w:rPr>
           <w:rFonts w:ascii="Courier New" w:hAnsi="Courier New" w:cs="Courier New"/>
-        </w:rPr>
-      </w:pPr>
-      <w:r>
-        <w:rPr>
-          <w:rFonts w:ascii="Courier New" w:hAnsi="Courier New" w:cs="Courier New"/>
-        </w:rPr>
-        <w:tab/>
-        <w:t>begin</w:t>
+          <w:sz w:val="20"/>
+        </w:rPr>
+      </w:pPr>
+      <w:r>
+        <w:rPr>
+          <w:rFonts w:ascii="Courier New" w:hAnsi="Courier New" w:cs="Courier New"/>
+          <w:sz w:val="20"/>
+        </w:rPr>
+        <w:tab/>
+      </w:r>
+      <w:r>
+        <w:rPr>
+          <w:rFonts w:ascii="Courier New" w:hAnsi="Courier New" w:cs="Courier New"/>
+          <w:sz w:val="20"/>
+        </w:rPr>
+        <w:tab/>
+      </w:r>
+      <w:r>
+        <w:rPr>
+          <w:rFonts w:ascii="Courier New" w:hAnsi="Courier New" w:cs="Courier New"/>
+          <w:sz w:val="20"/>
+        </w:rPr>
+        <w:tab/>
+      </w:r>
+      <w:r>
+        <w:rPr>
+          <w:rFonts w:ascii="Courier New" w:hAnsi="Courier New" w:cs="Courier New"/>
+          <w:sz w:val="20"/>
+        </w:rPr>
+        <w:tab/>
+        <w:t xml:space="preserve">sample_trig =&gt; ready, </w:t>
       </w:r>
     </w:p>
     <w:p>
@@ -2901,20 +2668,37 @@
         <w:spacing w:after="0" w:line="240" w:lineRule="auto"/>
         <w:rPr>
           <w:rFonts w:ascii="Courier New" w:hAnsi="Courier New" w:cs="Courier New"/>
-        </w:rPr>
-      </w:pPr>
-      <w:r>
-        <w:rPr>
-          <w:rFonts w:ascii="Courier New" w:hAnsi="Courier New" w:cs="Courier New"/>
-        </w:rPr>
-        <w:tab/>
-      </w:r>
-      <w:r>
-        <w:rPr>
-          <w:rFonts w:ascii="Courier New" w:hAnsi="Courier New" w:cs="Courier New"/>
-        </w:rPr>
-        <w:tab/>
-        <w:t>if (rising_edge(clk)) then</w:t>
+          <w:sz w:val="20"/>
+        </w:rPr>
+      </w:pPr>
+      <w:r>
+        <w:rPr>
+          <w:rFonts w:ascii="Courier New" w:hAnsi="Courier New" w:cs="Courier New"/>
+          <w:sz w:val="20"/>
+        </w:rPr>
+        <w:tab/>
+      </w:r>
+      <w:r>
+        <w:rPr>
+          <w:rFonts w:ascii="Courier New" w:hAnsi="Courier New" w:cs="Courier New"/>
+          <w:sz w:val="20"/>
+        </w:rPr>
+        <w:tab/>
+      </w:r>
+      <w:r>
+        <w:rPr>
+          <w:rFonts w:ascii="Courier New" w:hAnsi="Courier New" w:cs="Courier New"/>
+          <w:sz w:val="20"/>
+        </w:rPr>
+        <w:tab/>
+      </w:r>
+      <w:r>
+        <w:rPr>
+          <w:rFonts w:ascii="Courier New" w:hAnsi="Courier New" w:cs="Courier New"/>
+          <w:sz w:val="20"/>
+        </w:rPr>
+        <w:tab/>
+        <w:t xml:space="preserve">X_in =&gt; LadcValue, </w:t>
       </w:r>
     </w:p>
     <w:p>
@@ -2925,26 +2709,37 @@
         <w:spacing w:after="0" w:line="240" w:lineRule="auto"/>
         <w:rPr>
           <w:rFonts w:ascii="Courier New" w:hAnsi="Courier New" w:cs="Courier New"/>
-        </w:rPr>
-      </w:pPr>
-      <w:r>
-        <w:rPr>
-          <w:rFonts w:ascii="Courier New" w:hAnsi="Courier New" w:cs="Courier New"/>
-        </w:rPr>
-        <w:tab/>
-      </w:r>
-      <w:r>
-        <w:rPr>
-          <w:rFonts w:ascii="Courier New" w:hAnsi="Courier New" w:cs="Courier New"/>
-        </w:rPr>
-        <w:tab/>
-      </w:r>
-      <w:r>
-        <w:rPr>
-          <w:rFonts w:ascii="Courier New" w:hAnsi="Courier New" w:cs="Courier New"/>
-        </w:rPr>
-        <w:tab/>
-        <w:t>if reset = '0' then</w:t>
+          <w:sz w:val="20"/>
+        </w:rPr>
+      </w:pPr>
+      <w:r>
+        <w:rPr>
+          <w:rFonts w:ascii="Courier New" w:hAnsi="Courier New" w:cs="Courier New"/>
+          <w:sz w:val="20"/>
+        </w:rPr>
+        <w:tab/>
+      </w:r>
+      <w:r>
+        <w:rPr>
+          <w:rFonts w:ascii="Courier New" w:hAnsi="Courier New" w:cs="Courier New"/>
+          <w:sz w:val="20"/>
+        </w:rPr>
+        <w:tab/>
+      </w:r>
+      <w:r>
+        <w:rPr>
+          <w:rFonts w:ascii="Courier New" w:hAnsi="Courier New" w:cs="Courier New"/>
+          <w:sz w:val="20"/>
+        </w:rPr>
+        <w:tab/>
+      </w:r>
+      <w:r>
+        <w:rPr>
+          <w:rFonts w:ascii="Courier New" w:hAnsi="Courier New" w:cs="Courier New"/>
+          <w:sz w:val="20"/>
+        </w:rPr>
+        <w:tab/>
+        <w:t xml:space="preserve">filter_done =&gt; OPEN, </w:t>
       </w:r>
     </w:p>
     <w:p>
@@ -2955,45 +2750,37 @@
         <w:spacing w:after="0" w:line="240" w:lineRule="auto"/>
         <w:rPr>
           <w:rFonts w:ascii="Courier New" w:hAnsi="Courier New" w:cs="Courier New"/>
-        </w:rPr>
-      </w:pPr>
-      <w:r>
-        <w:rPr>
-          <w:rFonts w:ascii="Courier New" w:hAnsi="Courier New" w:cs="Courier New"/>
-        </w:rPr>
-        <w:tab/>
-      </w:r>
-      <w:r>
-        <w:rPr>
-          <w:rFonts w:ascii="Courier New" w:hAnsi="Courier New" w:cs="Courier New"/>
-        </w:rPr>
-        <w:tab/>
-      </w:r>
-      <w:r>
-        <w:rPr>
-          <w:rFonts w:ascii="Courier New" w:hAnsi="Courier New" w:cs="Courier New"/>
-        </w:rPr>
-        <w:tab/>
-      </w:r>
-      <w:r>
-        <w:rPr>
-          <w:rFonts w:ascii="Courier New" w:hAnsi="Courier New" w:cs="Courier New"/>
-        </w:rPr>
-        <w:tab/>
-        <w:t>LdacValue &lt;= (others =&gt; '0');</w:t>
-      </w:r>
-      <w:r>
-        <w:rPr>
-          <w:rFonts w:ascii="Courier New" w:hAnsi="Courier New" w:cs="Courier New"/>
-        </w:rPr>
-        <w:tab/>
-      </w:r>
-      <w:r>
-        <w:rPr>
-          <w:rFonts w:ascii="Courier New" w:hAnsi="Courier New" w:cs="Courier New"/>
-        </w:rPr>
-        <w:tab/>
-        <w:t>RdacValue &lt;= (others =&gt; '0');</w:t>
+          <w:sz w:val="20"/>
+        </w:rPr>
+      </w:pPr>
+      <w:r>
+        <w:rPr>
+          <w:rFonts w:ascii="Courier New" w:hAnsi="Courier New" w:cs="Courier New"/>
+          <w:sz w:val="20"/>
+        </w:rPr>
+        <w:tab/>
+      </w:r>
+      <w:r>
+        <w:rPr>
+          <w:rFonts w:ascii="Courier New" w:hAnsi="Courier New" w:cs="Courier New"/>
+          <w:sz w:val="20"/>
+        </w:rPr>
+        <w:tab/>
+      </w:r>
+      <w:r>
+        <w:rPr>
+          <w:rFonts w:ascii="Courier New" w:hAnsi="Courier New" w:cs="Courier New"/>
+          <w:sz w:val="20"/>
+        </w:rPr>
+        <w:tab/>
+      </w:r>
+      <w:r>
+        <w:rPr>
+          <w:rFonts w:ascii="Courier New" w:hAnsi="Courier New" w:cs="Courier New"/>
+          <w:sz w:val="20"/>
+        </w:rPr>
+        <w:tab/>
+        <w:t>Y_out =&gt; L_filter_lpf1000);</w:t>
       </w:r>
     </w:p>
     <w:p>
@@ -3004,26 +2791,16 @@
         <w:spacing w:after="0" w:line="240" w:lineRule="auto"/>
         <w:rPr>
           <w:rFonts w:ascii="Courier New" w:hAnsi="Courier New" w:cs="Courier New"/>
-        </w:rPr>
-      </w:pPr>
-      <w:r>
-        <w:rPr>
-          <w:rFonts w:ascii="Courier New" w:hAnsi="Courier New" w:cs="Courier New"/>
-        </w:rPr>
-        <w:tab/>
-      </w:r>
-      <w:r>
-        <w:rPr>
-          <w:rFonts w:ascii="Courier New" w:hAnsi="Courier New" w:cs="Courier New"/>
-        </w:rPr>
-        <w:tab/>
-      </w:r>
-      <w:r>
-        <w:rPr>
-          <w:rFonts w:ascii="Courier New" w:hAnsi="Courier New" w:cs="Courier New"/>
-        </w:rPr>
-        <w:tab/>
-        <w:t>elsif(ready = '1') then</w:t>
+          <w:sz w:val="20"/>
+        </w:rPr>
+      </w:pPr>
+      <w:r>
+        <w:rPr>
+          <w:rFonts w:ascii="Courier New" w:hAnsi="Courier New" w:cs="Courier New"/>
+          <w:sz w:val="20"/>
+        </w:rPr>
+        <w:tab/>
+        <w:t>process (clk)</w:t>
       </w:r>
     </w:p>
     <w:p>
@@ -3034,32 +2811,16 @@
         <w:spacing w:after="0" w:line="240" w:lineRule="auto"/>
         <w:rPr>
           <w:rFonts w:ascii="Courier New" w:hAnsi="Courier New" w:cs="Courier New"/>
-        </w:rPr>
-      </w:pPr>
-      <w:r>
-        <w:rPr>
-          <w:rFonts w:ascii="Courier New" w:hAnsi="Courier New" w:cs="Courier New"/>
-        </w:rPr>
-        <w:tab/>
-      </w:r>
-      <w:r>
-        <w:rPr>
-          <w:rFonts w:ascii="Courier New" w:hAnsi="Courier New" w:cs="Courier New"/>
-        </w:rPr>
-        <w:tab/>
-      </w:r>
-      <w:r>
-        <w:rPr>
-          <w:rFonts w:ascii="Courier New" w:hAnsi="Courier New" w:cs="Courier New"/>
-        </w:rPr>
-        <w:tab/>
-      </w:r>
-      <w:r>
-        <w:rPr>
-          <w:rFonts w:ascii="Courier New" w:hAnsi="Courier New" w:cs="Courier New"/>
-        </w:rPr>
-        <w:tab/>
-        <w:t>if (filter_switch = "00") then</w:t>
+          <w:sz w:val="20"/>
+        </w:rPr>
+      </w:pPr>
+      <w:r>
+        <w:rPr>
+          <w:rFonts w:ascii="Courier New" w:hAnsi="Courier New" w:cs="Courier New"/>
+          <w:sz w:val="20"/>
+        </w:rPr>
+        <w:tab/>
+        <w:t>begin</w:t>
       </w:r>
     </w:p>
     <w:p>
@@ -3070,69 +2831,23 @@
         <w:spacing w:after="0" w:line="240" w:lineRule="auto"/>
         <w:rPr>
           <w:rFonts w:ascii="Courier New" w:hAnsi="Courier New" w:cs="Courier New"/>
-        </w:rPr>
-      </w:pPr>
-      <w:r>
-        <w:rPr>
-          <w:rFonts w:ascii="Courier New" w:hAnsi="Courier New" w:cs="Courier New"/>
-        </w:rPr>
-        <w:tab/>
-      </w:r>
-      <w:r>
-        <w:rPr>
-          <w:rFonts w:ascii="Courier New" w:hAnsi="Courier New" w:cs="Courier New"/>
-        </w:rPr>
-        <w:tab/>
-      </w:r>
-      <w:r>
-        <w:rPr>
-          <w:rFonts w:ascii="Courier New" w:hAnsi="Courier New" w:cs="Courier New"/>
-        </w:rPr>
-        <w:tab/>
-      </w:r>
-      <w:r>
-        <w:rPr>
-          <w:rFonts w:ascii="Courier New" w:hAnsi="Courier New" w:cs="Courier New"/>
-        </w:rPr>
-        <w:tab/>
-      </w:r>
-      <w:r>
-        <w:rPr>
-          <w:rFonts w:ascii="Courier New" w:hAnsi="Courier New" w:cs="Courier New"/>
-        </w:rPr>
-        <w:tab/>
-        <w:t>LdacValue &lt;= LadcValue;</w:t>
-      </w:r>
-      <w:r>
-        <w:rPr>
-          <w:rFonts w:ascii="Courier New" w:hAnsi="Courier New" w:cs="Courier New"/>
-        </w:rPr>
-        <w:tab/>
-      </w:r>
-      <w:r>
-        <w:rPr>
-          <w:rFonts w:ascii="Courier New" w:hAnsi="Courier New" w:cs="Courier New"/>
-        </w:rPr>
-        <w:tab/>
-        <w:t>RdacValue &lt;= RadcValue;</w:t>
-      </w:r>
-      <w:r>
-        <w:rPr>
-          <w:rFonts w:ascii="Courier New" w:hAnsi="Courier New" w:cs="Courier New"/>
-        </w:rPr>
-        <w:tab/>
-      </w:r>
-      <w:r>
-        <w:rPr>
-          <w:rFonts w:ascii="Courier New" w:hAnsi="Courier New" w:cs="Courier New"/>
-        </w:rPr>
-        <w:tab/>
-      </w:r>
-      <w:r>
-        <w:rPr>
-          <w:rFonts w:ascii="Courier New" w:hAnsi="Courier New" w:cs="Courier New"/>
-        </w:rPr>
-        <w:tab/>
+          <w:sz w:val="20"/>
+        </w:rPr>
+      </w:pPr>
+      <w:r>
+        <w:rPr>
+          <w:rFonts w:ascii="Courier New" w:hAnsi="Courier New" w:cs="Courier New"/>
+          <w:sz w:val="20"/>
+        </w:rPr>
+        <w:tab/>
+      </w:r>
+      <w:r>
+        <w:rPr>
+          <w:rFonts w:ascii="Courier New" w:hAnsi="Courier New" w:cs="Courier New"/>
+          <w:sz w:val="20"/>
+        </w:rPr>
+        <w:tab/>
+        <w:t>if (rising_edge(clk)) then</w:t>
       </w:r>
     </w:p>
     <w:p>
@@ -3143,39 +2858,30 @@
         <w:spacing w:after="0" w:line="240" w:lineRule="auto"/>
         <w:rPr>
           <w:rFonts w:ascii="Courier New" w:hAnsi="Courier New" w:cs="Courier New"/>
-        </w:rPr>
-      </w:pPr>
-      <w:r>
-        <w:rPr>
-          <w:rFonts w:ascii="Courier New" w:hAnsi="Courier New" w:cs="Courier New"/>
-        </w:rPr>
-        <w:tab/>
-      </w:r>
-      <w:r>
-        <w:rPr>
-          <w:rFonts w:ascii="Courier New" w:hAnsi="Courier New" w:cs="Courier New"/>
-        </w:rPr>
-        <w:tab/>
-      </w:r>
-      <w:r>
-        <w:rPr>
-          <w:rFonts w:ascii="Courier New" w:hAnsi="Courier New" w:cs="Courier New"/>
-        </w:rPr>
-        <w:tab/>
-      </w:r>
-      <w:r>
-        <w:rPr>
-          <w:rFonts w:ascii="Courier New" w:hAnsi="Courier New" w:cs="Courier New"/>
-        </w:rPr>
-        <w:tab/>
-        <w:t>else</w:t>
-      </w:r>
-      <w:r>
-        <w:rPr>
-          <w:rFonts w:ascii="Courier New" w:hAnsi="Courier New" w:cs="Courier New"/>
-        </w:rPr>
-        <w:tab/>
-        <w:t xml:space="preserve"> </w:t>
+          <w:sz w:val="20"/>
+        </w:rPr>
+      </w:pPr>
+      <w:r>
+        <w:rPr>
+          <w:rFonts w:ascii="Courier New" w:hAnsi="Courier New" w:cs="Courier New"/>
+          <w:sz w:val="20"/>
+        </w:rPr>
+        <w:tab/>
+      </w:r>
+      <w:r>
+        <w:rPr>
+          <w:rFonts w:ascii="Courier New" w:hAnsi="Courier New" w:cs="Courier New"/>
+          <w:sz w:val="20"/>
+        </w:rPr>
+        <w:tab/>
+      </w:r>
+      <w:r>
+        <w:rPr>
+          <w:rFonts w:ascii="Courier New" w:hAnsi="Courier New" w:cs="Courier New"/>
+          <w:sz w:val="20"/>
+        </w:rPr>
+        <w:tab/>
+        <w:t>if reset = '0' then</w:t>
       </w:r>
     </w:p>
     <w:p>
@@ -3186,45 +2892,52 @@
         <w:spacing w:after="0" w:line="240" w:lineRule="auto"/>
         <w:rPr>
           <w:rFonts w:ascii="Courier New" w:hAnsi="Courier New" w:cs="Courier New"/>
-        </w:rPr>
-      </w:pPr>
-      <w:r>
-        <w:rPr>
-          <w:rFonts w:ascii="Courier New" w:hAnsi="Courier New" w:cs="Courier New"/>
-        </w:rPr>
-        <w:tab/>
-      </w:r>
-      <w:r>
-        <w:rPr>
-          <w:rFonts w:ascii="Courier New" w:hAnsi="Courier New" w:cs="Courier New"/>
-        </w:rPr>
-        <w:tab/>
-      </w:r>
-      <w:r>
-        <w:rPr>
-          <w:rFonts w:ascii="Courier New" w:hAnsi="Courier New" w:cs="Courier New"/>
-        </w:rPr>
-        <w:tab/>
-      </w:r>
-      <w:r>
-        <w:rPr>
-          <w:rFonts w:ascii="Courier New" w:hAnsi="Courier New" w:cs="Courier New"/>
-        </w:rPr>
-        <w:tab/>
-      </w:r>
-      <w:r>
-        <w:rPr>
-          <w:rFonts w:ascii="Courier New" w:hAnsi="Courier New" w:cs="Courier New"/>
-        </w:rPr>
-        <w:tab/>
-        <w:t>LdacValue &lt;= L_filter_lpf1000;</w:t>
-      </w:r>
-      <w:r>
-        <w:rPr>
-          <w:rFonts w:ascii="Courier New" w:hAnsi="Courier New" w:cs="Courier New"/>
-        </w:rPr>
-        <w:tab/>
-        <w:t>RdacValue &lt;= R_filter_lpf1000;</w:t>
+          <w:sz w:val="20"/>
+        </w:rPr>
+      </w:pPr>
+      <w:r>
+        <w:rPr>
+          <w:rFonts w:ascii="Courier New" w:hAnsi="Courier New" w:cs="Courier New"/>
+          <w:sz w:val="20"/>
+        </w:rPr>
+        <w:tab/>
+      </w:r>
+      <w:r>
+        <w:rPr>
+          <w:rFonts w:ascii="Courier New" w:hAnsi="Courier New" w:cs="Courier New"/>
+          <w:sz w:val="20"/>
+        </w:rPr>
+        <w:tab/>
+      </w:r>
+      <w:r>
+        <w:rPr>
+          <w:rFonts w:ascii="Courier New" w:hAnsi="Courier New" w:cs="Courier New"/>
+          <w:sz w:val="20"/>
+        </w:rPr>
+        <w:tab/>
+      </w:r>
+      <w:r>
+        <w:rPr>
+          <w:rFonts w:ascii="Courier New" w:hAnsi="Courier New" w:cs="Courier New"/>
+          <w:sz w:val="20"/>
+        </w:rPr>
+        <w:tab/>
+        <w:t>LdacValue &lt;= (others =&gt; '0');</w:t>
+      </w:r>
+      <w:r>
+        <w:rPr>
+          <w:rFonts w:ascii="Courier New" w:hAnsi="Courier New" w:cs="Courier New"/>
+          <w:sz w:val="20"/>
+        </w:rPr>
+        <w:tab/>
+      </w:r>
+      <w:r>
+        <w:rPr>
+          <w:rFonts w:ascii="Courier New" w:hAnsi="Courier New" w:cs="Courier New"/>
+          <w:sz w:val="20"/>
+        </w:rPr>
+        <w:tab/>
+        <w:t>RdacValue &lt;= (others =&gt; '0');</w:t>
       </w:r>
     </w:p>
     <w:p>
@@ -3235,32 +2948,30 @@
         <w:spacing w:after="0" w:line="240" w:lineRule="auto"/>
         <w:rPr>
           <w:rFonts w:ascii="Courier New" w:hAnsi="Courier New" w:cs="Courier New"/>
-        </w:rPr>
-      </w:pPr>
-      <w:r>
-        <w:rPr>
-          <w:rFonts w:ascii="Courier New" w:hAnsi="Courier New" w:cs="Courier New"/>
-        </w:rPr>
-        <w:tab/>
-      </w:r>
-      <w:r>
-        <w:rPr>
-          <w:rFonts w:ascii="Courier New" w:hAnsi="Courier New" w:cs="Courier New"/>
-        </w:rPr>
-        <w:tab/>
-      </w:r>
-      <w:r>
-        <w:rPr>
-          <w:rFonts w:ascii="Courier New" w:hAnsi="Courier New" w:cs="Courier New"/>
-        </w:rPr>
-        <w:tab/>
-      </w:r>
-      <w:r>
-        <w:rPr>
-          <w:rFonts w:ascii="Courier New" w:hAnsi="Courier New" w:cs="Courier New"/>
-        </w:rPr>
-        <w:tab/>
-        <w:t>end if;</w:t>
+          <w:sz w:val="20"/>
+        </w:rPr>
+      </w:pPr>
+      <w:r>
+        <w:rPr>
+          <w:rFonts w:ascii="Courier New" w:hAnsi="Courier New" w:cs="Courier New"/>
+          <w:sz w:val="20"/>
+        </w:rPr>
+        <w:tab/>
+      </w:r>
+      <w:r>
+        <w:rPr>
+          <w:rFonts w:ascii="Courier New" w:hAnsi="Courier New" w:cs="Courier New"/>
+          <w:sz w:val="20"/>
+        </w:rPr>
+        <w:tab/>
+      </w:r>
+      <w:r>
+        <w:rPr>
+          <w:rFonts w:ascii="Courier New" w:hAnsi="Courier New" w:cs="Courier New"/>
+          <w:sz w:val="20"/>
+        </w:rPr>
+        <w:tab/>
+        <w:t>elsif(ready = '1') then</w:t>
       </w:r>
     </w:p>
     <w:p>
@@ -3271,26 +2982,37 @@
         <w:spacing w:after="0" w:line="240" w:lineRule="auto"/>
         <w:rPr>
           <w:rFonts w:ascii="Courier New" w:hAnsi="Courier New" w:cs="Courier New"/>
-        </w:rPr>
-      </w:pPr>
-      <w:r>
-        <w:rPr>
-          <w:rFonts w:ascii="Courier New" w:hAnsi="Courier New" w:cs="Courier New"/>
-        </w:rPr>
-        <w:tab/>
-      </w:r>
-      <w:r>
-        <w:rPr>
-          <w:rFonts w:ascii="Courier New" w:hAnsi="Courier New" w:cs="Courier New"/>
-        </w:rPr>
-        <w:tab/>
-      </w:r>
-      <w:r>
-        <w:rPr>
-          <w:rFonts w:ascii="Courier New" w:hAnsi="Courier New" w:cs="Courier New"/>
-        </w:rPr>
-        <w:tab/>
-        <w:t>end if;</w:t>
+          <w:sz w:val="20"/>
+        </w:rPr>
+      </w:pPr>
+      <w:r>
+        <w:rPr>
+          <w:rFonts w:ascii="Courier New" w:hAnsi="Courier New" w:cs="Courier New"/>
+          <w:sz w:val="20"/>
+        </w:rPr>
+        <w:tab/>
+      </w:r>
+      <w:r>
+        <w:rPr>
+          <w:rFonts w:ascii="Courier New" w:hAnsi="Courier New" w:cs="Courier New"/>
+          <w:sz w:val="20"/>
+        </w:rPr>
+        <w:tab/>
+      </w:r>
+      <w:r>
+        <w:rPr>
+          <w:rFonts w:ascii="Courier New" w:hAnsi="Courier New" w:cs="Courier New"/>
+          <w:sz w:val="20"/>
+        </w:rPr>
+        <w:tab/>
+      </w:r>
+      <w:r>
+        <w:rPr>
+          <w:rFonts w:ascii="Courier New" w:hAnsi="Courier New" w:cs="Courier New"/>
+          <w:sz w:val="20"/>
+        </w:rPr>
+        <w:tab/>
+        <w:t>if (filter_switch = "00") then</w:t>
       </w:r>
     </w:p>
     <w:p>
@@ -3301,20 +3023,80 @@
         <w:spacing w:after="0" w:line="240" w:lineRule="auto"/>
         <w:rPr>
           <w:rFonts w:ascii="Courier New" w:hAnsi="Courier New" w:cs="Courier New"/>
-        </w:rPr>
-      </w:pPr>
-      <w:r>
-        <w:rPr>
-          <w:rFonts w:ascii="Courier New" w:hAnsi="Courier New" w:cs="Courier New"/>
-        </w:rPr>
-        <w:tab/>
-      </w:r>
-      <w:r>
-        <w:rPr>
-          <w:rFonts w:ascii="Courier New" w:hAnsi="Courier New" w:cs="Courier New"/>
-        </w:rPr>
-        <w:tab/>
-        <w:t>end if;</w:t>
+          <w:sz w:val="20"/>
+        </w:rPr>
+      </w:pPr>
+      <w:r>
+        <w:rPr>
+          <w:rFonts w:ascii="Courier New" w:hAnsi="Courier New" w:cs="Courier New"/>
+          <w:sz w:val="20"/>
+        </w:rPr>
+        <w:tab/>
+      </w:r>
+      <w:r>
+        <w:rPr>
+          <w:rFonts w:ascii="Courier New" w:hAnsi="Courier New" w:cs="Courier New"/>
+          <w:sz w:val="20"/>
+        </w:rPr>
+        <w:tab/>
+      </w:r>
+      <w:r>
+        <w:rPr>
+          <w:rFonts w:ascii="Courier New" w:hAnsi="Courier New" w:cs="Courier New"/>
+          <w:sz w:val="20"/>
+        </w:rPr>
+        <w:tab/>
+      </w:r>
+      <w:r>
+        <w:rPr>
+          <w:rFonts w:ascii="Courier New" w:hAnsi="Courier New" w:cs="Courier New"/>
+          <w:sz w:val="20"/>
+        </w:rPr>
+        <w:tab/>
+      </w:r>
+      <w:r>
+        <w:rPr>
+          <w:rFonts w:ascii="Courier New" w:hAnsi="Courier New" w:cs="Courier New"/>
+          <w:sz w:val="20"/>
+        </w:rPr>
+        <w:tab/>
+        <w:t>LdacValue &lt;= LadcValue;</w:t>
+      </w:r>
+      <w:r>
+        <w:rPr>
+          <w:rFonts w:ascii="Courier New" w:hAnsi="Courier New" w:cs="Courier New"/>
+          <w:sz w:val="20"/>
+        </w:rPr>
+        <w:tab/>
+      </w:r>
+      <w:r>
+        <w:rPr>
+          <w:rFonts w:ascii="Courier New" w:hAnsi="Courier New" w:cs="Courier New"/>
+          <w:sz w:val="20"/>
+        </w:rPr>
+        <w:tab/>
+        <w:t>RdacValue &lt;= RadcValue;</w:t>
+      </w:r>
+      <w:r>
+        <w:rPr>
+          <w:rFonts w:ascii="Courier New" w:hAnsi="Courier New" w:cs="Courier New"/>
+          <w:sz w:val="20"/>
+        </w:rPr>
+        <w:tab/>
+      </w:r>
+      <w:r>
+        <w:rPr>
+          <w:rFonts w:ascii="Courier New" w:hAnsi="Courier New" w:cs="Courier New"/>
+          <w:sz w:val="20"/>
+        </w:rPr>
+        <w:tab/>
+      </w:r>
+      <w:r>
+        <w:rPr>
+          <w:rFonts w:ascii="Courier New" w:hAnsi="Courier New" w:cs="Courier New"/>
+          <w:sz w:val="20"/>
+        </w:rPr>
+        <w:tab/>
       </w:r>
     </w:p>
     <w:p>
@@ -3324,18 +3106,227 @@
         <w:adjustRightInd w:val="0"/>
         <w:spacing w:after="0" w:line="240" w:lineRule="auto"/>
         <w:rPr>
+          <w:rFonts w:ascii="Courier New" w:hAnsi="Courier New" w:cs="Courier New"/>
+          <w:sz w:val="20"/>
+        </w:rPr>
+      </w:pPr>
+      <w:r>
+        <w:rPr>
+          <w:rFonts w:ascii="Courier New" w:hAnsi="Courier New" w:cs="Courier New"/>
+          <w:sz w:val="20"/>
+        </w:rPr>
+        <w:tab/>
+      </w:r>
+      <w:r>
+        <w:rPr>
+          <w:rFonts w:ascii="Courier New" w:hAnsi="Courier New" w:cs="Courier New"/>
+          <w:sz w:val="20"/>
+        </w:rPr>
+        <w:tab/>
+      </w:r>
+      <w:r>
+        <w:rPr>
+          <w:rFonts w:ascii="Courier New" w:hAnsi="Courier New" w:cs="Courier New"/>
+          <w:sz w:val="20"/>
+        </w:rPr>
+        <w:tab/>
+      </w:r>
+      <w:r>
+        <w:rPr>
+          <w:rFonts w:ascii="Courier New" w:hAnsi="Courier New" w:cs="Courier New"/>
+          <w:sz w:val="20"/>
+        </w:rPr>
+        <w:tab/>
+        <w:t>else</w:t>
+      </w:r>
+      <w:r>
+        <w:rPr>
+          <w:rFonts w:ascii="Courier New" w:hAnsi="Courier New" w:cs="Courier New"/>
+          <w:sz w:val="20"/>
+        </w:rPr>
+        <w:tab/>
+        <w:t xml:space="preserve"> </w:t>
+      </w:r>
+    </w:p>
+    <w:p>
+      <w:pPr>
+        <w:autoSpaceDE w:val="0"/>
+        <w:autoSpaceDN w:val="0"/>
+        <w:adjustRightInd w:val="0"/>
+        <w:spacing w:after="0" w:line="240" w:lineRule="auto"/>
+        <w:rPr>
+          <w:rFonts w:ascii="Courier New" w:hAnsi="Courier New" w:cs="Courier New"/>
+          <w:sz w:val="20"/>
+        </w:rPr>
+      </w:pPr>
+      <w:r>
+        <w:rPr>
+          <w:rFonts w:ascii="Courier New" w:hAnsi="Courier New" w:cs="Courier New"/>
+          <w:sz w:val="20"/>
+        </w:rPr>
+        <w:tab/>
+      </w:r>
+      <w:r>
+        <w:rPr>
+          <w:rFonts w:ascii="Courier New" w:hAnsi="Courier New" w:cs="Courier New"/>
+          <w:sz w:val="20"/>
+        </w:rPr>
+        <w:tab/>
+      </w:r>
+      <w:r>
+        <w:rPr>
+          <w:rFonts w:ascii="Courier New" w:hAnsi="Courier New" w:cs="Courier New"/>
+          <w:sz w:val="20"/>
+        </w:rPr>
+        <w:tab/>
+      </w:r>
+      <w:r>
+        <w:rPr>
+          <w:rFonts w:ascii="Courier New" w:hAnsi="Courier New" w:cs="Courier New"/>
+          <w:sz w:val="20"/>
+        </w:rPr>
+        <w:tab/>
+      </w:r>
+      <w:r>
+        <w:rPr>
+          <w:rFonts w:ascii="Courier New" w:hAnsi="Courier New" w:cs="Courier New"/>
+          <w:sz w:val="20"/>
+        </w:rPr>
+        <w:tab/>
+        <w:t>LdacValue &lt;= L_filter_lpf1000;</w:t>
+      </w:r>
+      <w:r>
+        <w:rPr>
+          <w:rFonts w:ascii="Courier New" w:hAnsi="Courier New" w:cs="Courier New"/>
+          <w:sz w:val="20"/>
+        </w:rPr>
+        <w:tab/>
+        <w:t>RdacValue &lt;= R_filter_lpf1000;</w:t>
+      </w:r>
+    </w:p>
+    <w:p>
+      <w:pPr>
+        <w:autoSpaceDE w:val="0"/>
+        <w:autoSpaceDN w:val="0"/>
+        <w:adjustRightInd w:val="0"/>
+        <w:spacing w:after="0" w:line="240" w:lineRule="auto"/>
+        <w:rPr>
+          <w:rFonts w:ascii="Courier New" w:hAnsi="Courier New" w:cs="Courier New"/>
+          <w:sz w:val="20"/>
+        </w:rPr>
+      </w:pPr>
+      <w:r>
+        <w:rPr>
+          <w:rFonts w:ascii="Courier New" w:hAnsi="Courier New" w:cs="Courier New"/>
+          <w:sz w:val="20"/>
+        </w:rPr>
+        <w:tab/>
+      </w:r>
+      <w:r>
+        <w:rPr>
+          <w:rFonts w:ascii="Courier New" w:hAnsi="Courier New" w:cs="Courier New"/>
+          <w:sz w:val="20"/>
+        </w:rPr>
+        <w:tab/>
+      </w:r>
+      <w:r>
+        <w:rPr>
+          <w:rFonts w:ascii="Courier New" w:hAnsi="Courier New" w:cs="Courier New"/>
+          <w:sz w:val="20"/>
+        </w:rPr>
+        <w:tab/>
+      </w:r>
+      <w:r>
+        <w:rPr>
+          <w:rFonts w:ascii="Courier New" w:hAnsi="Courier New" w:cs="Courier New"/>
+          <w:sz w:val="20"/>
+        </w:rPr>
+        <w:tab/>
+        <w:t>end if;</w:t>
+      </w:r>
+    </w:p>
+    <w:p>
+      <w:pPr>
+        <w:autoSpaceDE w:val="0"/>
+        <w:autoSpaceDN w:val="0"/>
+        <w:adjustRightInd w:val="0"/>
+        <w:spacing w:after="0" w:line="240" w:lineRule="auto"/>
+        <w:rPr>
+          <w:rFonts w:ascii="Courier New" w:hAnsi="Courier New" w:cs="Courier New"/>
+          <w:sz w:val="20"/>
+        </w:rPr>
+      </w:pPr>
+      <w:r>
+        <w:rPr>
+          <w:rFonts w:ascii="Courier New" w:hAnsi="Courier New" w:cs="Courier New"/>
+          <w:sz w:val="20"/>
+        </w:rPr>
+        <w:tab/>
+      </w:r>
+      <w:r>
+        <w:rPr>
+          <w:rFonts w:ascii="Courier New" w:hAnsi="Courier New" w:cs="Courier New"/>
+          <w:sz w:val="20"/>
+        </w:rPr>
+        <w:tab/>
+      </w:r>
+      <w:r>
+        <w:rPr>
+          <w:rFonts w:ascii="Courier New" w:hAnsi="Courier New" w:cs="Courier New"/>
+          <w:sz w:val="20"/>
+        </w:rPr>
+        <w:tab/>
+        <w:t>end if;</w:t>
+      </w:r>
+    </w:p>
+    <w:p>
+      <w:pPr>
+        <w:autoSpaceDE w:val="0"/>
+        <w:autoSpaceDN w:val="0"/>
+        <w:adjustRightInd w:val="0"/>
+        <w:spacing w:after="0" w:line="240" w:lineRule="auto"/>
+        <w:rPr>
+          <w:rFonts w:ascii="Courier New" w:hAnsi="Courier New" w:cs="Courier New"/>
+          <w:sz w:val="20"/>
+        </w:rPr>
+      </w:pPr>
+      <w:r>
+        <w:rPr>
+          <w:rFonts w:ascii="Courier New" w:hAnsi="Courier New" w:cs="Courier New"/>
+          <w:sz w:val="20"/>
+        </w:rPr>
+        <w:tab/>
+      </w:r>
+      <w:r>
+        <w:rPr>
+          <w:rFonts w:ascii="Courier New" w:hAnsi="Courier New" w:cs="Courier New"/>
+          <w:sz w:val="20"/>
+        </w:rPr>
+        <w:tab/>
+        <w:t>end if;</w:t>
+      </w:r>
+    </w:p>
+    <w:p>
+      <w:pPr>
+        <w:autoSpaceDE w:val="0"/>
+        <w:autoSpaceDN w:val="0"/>
+        <w:adjustRightInd w:val="0"/>
+        <w:spacing w:after="0" w:line="240" w:lineRule="auto"/>
+        <w:rPr>
           <w:rFonts w:cs="Courier New"/>
-          <w:sz w:val="24"/>
           <w:szCs w:val="24"/>
         </w:rPr>
       </w:pPr>
       <w:r>
         <w:rPr>
           <w:rFonts w:ascii="Courier New" w:hAnsi="Courier New" w:cs="Courier New"/>
+          <w:sz w:val="20"/>
         </w:rPr>
         <w:tab/>
         <w:t>end process;</w:t>
       </w:r>
+      <w:bookmarkStart w:id="0" w:name="_GoBack"/>
+      <w:bookmarkEnd w:id="0"/>
     </w:p>
     <w:sectPr>
       <w:pgSz w:w="15840" w:h="12240" w:orient="landscape"/>
@@ -4465,7 +4456,7 @@
 </file>
 
 <file path=customXml/itemProps1.xml><?xml version="1.0" encoding="utf-8"?>
-<ds:datastoreItem xmlns:ds="http://schemas.openxmlformats.org/officeDocument/2006/customXml" ds:itemID="{88743440-E335-4CF8-AAA7-5AE690AFA732}">
+<ds:datastoreItem xmlns:ds="http://schemas.openxmlformats.org/officeDocument/2006/customXml" ds:itemID="{E88FD25F-448D-4D46-82A4-228930D8C2F3}">
   <ds:schemaRefs>
     <ds:schemaRef ds:uri="http://schemas.openxmlformats.org/officeDocument/2006/bibliography"/>
   </ds:schemaRefs>

</xml_diff>